<commit_message>
Tổng hợp bài làm
</commit_message>
<xml_diff>
--- a/Team01/[FD][TOMORROW][QuanLyXeKhach][1][1].docx
+++ b/Team01/[FD][TOMORROW][QuanLyXeKhach][1][1].docx
@@ -1,31 +1,10 @@
 
 <file path=word/document.xml><?xml version="1.0" encoding="utf-8"?>
-<w:document xmlns:wpc="http://schemas.microsoft.com/office/word/2010/wordprocessingCanvas" xmlns:mc="http://schemas.openxmlformats.org/markup-compatibility/2006" xmlns:o="urn:schemas-microsoft-com:office:office" xmlns:r="http://schemas.openxmlformats.org/officeDocument/2006/relationships" xmlns:m="http://schemas.openxmlformats.org/officeDocument/2006/math" xmlns:v="urn:schemas-microsoft-com:vml" xmlns:wp14="http://schemas.microsoft.com/office/word/2010/wordprocessingDrawing" xmlns:wp="http://schemas.openxmlformats.org/drawingml/2006/wordprocessingDrawing" xmlns:w10="urn:schemas-microsoft-com:office:word" xmlns:w="http://schemas.openxmlformats.org/wordprocessingml/2006/main" xmlns:w14="http://schemas.microsoft.com/office/word/2010/wordml" xmlns:w15="http://schemas.microsoft.com/office/word/2012/wordml" xmlns:wpg="http://schemas.microsoft.com/office/word/2010/wordprocessingGroup" xmlns:wpi="http://schemas.microsoft.com/office/word/2010/wordprocessingInk" xmlns:wne="http://schemas.microsoft.com/office/word/2006/wordml" xmlns:wps="http://schemas.microsoft.com/office/word/2010/wordprocessingShape" mc:Ignorable="w14 w15 wp14">
+<w:document xmlns:wpc="http://schemas.microsoft.com/office/word/2010/wordprocessingCanvas" xmlns:cx="http://schemas.microsoft.com/office/drawing/2014/chartex" xmlns:cx1="http://schemas.microsoft.com/office/drawing/2015/9/8/chartex" xmlns:cx2="http://schemas.microsoft.com/office/drawing/2015/10/21/chartex" xmlns:cx3="http://schemas.microsoft.com/office/drawing/2016/5/9/chartex" xmlns:cx4="http://schemas.microsoft.com/office/drawing/2016/5/10/chartex" xmlns:cx5="http://schemas.microsoft.com/office/drawing/2016/5/11/chartex" xmlns:cx6="http://schemas.microsoft.com/office/drawing/2016/5/12/chartex" xmlns:cx7="http://schemas.microsoft.com/office/drawing/2016/5/13/chartex" xmlns:cx8="http://schemas.microsoft.com/office/drawing/2016/5/14/chartex" xmlns:mc="http://schemas.openxmlformats.org/markup-compatibility/2006" xmlns:aink="http://schemas.microsoft.com/office/drawing/2016/ink" xmlns:am3d="http://schemas.microsoft.com/office/drawing/2017/model3d" xmlns:o="urn:schemas-microsoft-com:office:office" xmlns:r="http://schemas.openxmlformats.org/officeDocument/2006/relationships" xmlns:m="http://schemas.openxmlformats.org/officeDocument/2006/math" xmlns:v="urn:schemas-microsoft-com:vml" xmlns:wp14="http://schemas.microsoft.com/office/word/2010/wordprocessingDrawing" xmlns:wp="http://schemas.openxmlformats.org/drawingml/2006/wordprocessingDrawing" xmlns:w10="urn:schemas-microsoft-com:office:word" xmlns:w="http://schemas.openxmlformats.org/wordprocessingml/2006/main" xmlns:w14="http://schemas.microsoft.com/office/word/2010/wordml" xmlns:w15="http://schemas.microsoft.com/office/word/2012/wordml" xmlns:w16cid="http://schemas.microsoft.com/office/word/2016/wordml/cid" xmlns:w16se="http://schemas.microsoft.com/office/word/2015/wordml/symex" xmlns:wpg="http://schemas.microsoft.com/office/word/2010/wordprocessingGroup" xmlns:wpi="http://schemas.microsoft.com/office/word/2010/wordprocessingInk" xmlns:wne="http://schemas.microsoft.com/office/word/2006/wordml" xmlns:wps="http://schemas.microsoft.com/office/word/2010/wordprocessingShape" mc:Ignorable="w14 w15 w16se w16cid wp14">
   <w:body>
     <w:p>
-      <w:proofErr w:type="spellStart"/>
       <w:r>
-        <w:t>Nguyễn</w:t>
-      </w:r>
-      <w:proofErr w:type="spellEnd"/>
-      <w:r>
-        <w:t xml:space="preserve"> </w:t>
-      </w:r>
-      <w:proofErr w:type="spellStart"/>
-      <w:r>
-        <w:t>Đang</w:t>
-      </w:r>
-      <w:proofErr w:type="spellEnd"/>
-      <w:r>
-        <w:t xml:space="preserve"> </w:t>
-      </w:r>
-      <w:proofErr w:type="spellStart"/>
-      <w:r>
-        <w:t>Tích</w:t>
-      </w:r>
-      <w:proofErr w:type="spellEnd"/>
-      <w:r>
-        <w:t xml:space="preserve"> – 1412551</w:t>
+        <w:t>Nguyễn Đang Tích – 1412551</w:t>
       </w:r>
     </w:p>
     <w:p>
@@ -36,29 +15,8 @@
           <w:numId w:val="24"/>
         </w:numPr>
       </w:pPr>
-      <w:proofErr w:type="spellStart"/>
       <w:r>
-        <w:t>Sơ</w:t>
-      </w:r>
-      <w:proofErr w:type="spellEnd"/>
-      <w:r>
-        <w:t xml:space="preserve"> </w:t>
-      </w:r>
-      <w:proofErr w:type="spellStart"/>
-      <w:r>
-        <w:t>đồ</w:t>
-      </w:r>
-      <w:proofErr w:type="spellEnd"/>
-      <w:r>
-        <w:t xml:space="preserve"> </w:t>
-      </w:r>
-      <w:proofErr w:type="spellStart"/>
-      <w:r>
-        <w:t>lớp</w:t>
-      </w:r>
-      <w:proofErr w:type="spellEnd"/>
-      <w:r>
-        <w:t xml:space="preserve">: </w:t>
+        <w:t xml:space="preserve">Sơ đồ lớp: </w:t>
       </w:r>
     </w:p>
     <w:p>
@@ -66,14 +24,15 @@
         <w:pStyle w:val="ListParagraph"/>
         <w:ind w:firstLine="0"/>
       </w:pPr>
+      <w:bookmarkStart w:id="0" w:name="_GoBack"/>
       <w:r>
         <w:rPr>
           <w:noProof/>
         </w:rPr>
         <w:drawing>
           <wp:inline distT="0" distB="0" distL="0" distR="0">
-            <wp:extent cx="5943600" cy="5257800"/>
-            <wp:effectExtent l="0" t="0" r="0" b="0"/>
+            <wp:extent cx="5943600" cy="5007131"/>
+            <wp:effectExtent l="0" t="0" r="0" b="3175"/>
             <wp:docPr id="1" name="Picture 1"/>
             <wp:cNvGraphicFramePr>
               <a:graphicFrameLocks xmlns:a="http://schemas.openxmlformats.org/drawingml/2006/main" noChangeAspect="1"/>
@@ -100,7 +59,7 @@
                   <pic:spPr>
                     <a:xfrm>
                       <a:off x="0" y="0"/>
-                      <a:ext cx="5943600" cy="5257800"/>
+                      <a:ext cx="5943600" cy="5007131"/>
                     </a:xfrm>
                     <a:prstGeom prst="rect">
                       <a:avLst/>
@@ -112,6 +71,7 @@
           </wp:inline>
         </w:drawing>
       </w:r>
+      <w:bookmarkEnd w:id="0"/>
     </w:p>
     <w:p>
       <w:pPr>
@@ -127,51 +87,9 @@
           <w:numId w:val="24"/>
         </w:numPr>
       </w:pPr>
-      <w:proofErr w:type="spellStart"/>
       <w:r>
-        <w:t>Lược</w:t>
+        <w:t>Lược đồ cơ sở dữ liệu</w:t>
       </w:r>
-      <w:proofErr w:type="spellEnd"/>
-      <w:r>
-        <w:t xml:space="preserve"> </w:t>
-      </w:r>
-      <w:proofErr w:type="spellStart"/>
-      <w:r>
-        <w:t>đồ</w:t>
-      </w:r>
-      <w:proofErr w:type="spellEnd"/>
-      <w:r>
-        <w:t xml:space="preserve"> </w:t>
-      </w:r>
-      <w:proofErr w:type="spellStart"/>
-      <w:r>
-        <w:t>cơ</w:t>
-      </w:r>
-      <w:proofErr w:type="spellEnd"/>
-      <w:r>
-        <w:t xml:space="preserve"> </w:t>
-      </w:r>
-      <w:proofErr w:type="spellStart"/>
-      <w:r>
-        <w:t>sở</w:t>
-      </w:r>
-      <w:proofErr w:type="spellEnd"/>
-      <w:r>
-        <w:t xml:space="preserve"> </w:t>
-      </w:r>
-      <w:proofErr w:type="spellStart"/>
-      <w:r>
-        <w:t>dữ</w:t>
-      </w:r>
-      <w:proofErr w:type="spellEnd"/>
-      <w:r>
-        <w:t xml:space="preserve"> </w:t>
-      </w:r>
-      <w:proofErr w:type="spellStart"/>
-      <w:r>
-        <w:t>liệu</w:t>
-      </w:r>
-      <w:proofErr w:type="spellEnd"/>
     </w:p>
     <w:p>
       <w:pPr>
@@ -181,35 +99,9 @@
           <w:numId w:val="24"/>
         </w:numPr>
       </w:pPr>
-      <w:proofErr w:type="spellStart"/>
       <w:r>
-        <w:t>Danh</w:t>
+        <w:t>Danh sách các bảng</w:t>
       </w:r>
-      <w:proofErr w:type="spellEnd"/>
-      <w:r>
-        <w:t xml:space="preserve"> </w:t>
-      </w:r>
-      <w:proofErr w:type="spellStart"/>
-      <w:r>
-        <w:t>sách</w:t>
-      </w:r>
-      <w:proofErr w:type="spellEnd"/>
-      <w:r>
-        <w:t xml:space="preserve"> </w:t>
-      </w:r>
-      <w:proofErr w:type="spellStart"/>
-      <w:r>
-        <w:t>các</w:t>
-      </w:r>
-      <w:proofErr w:type="spellEnd"/>
-      <w:r>
-        <w:t xml:space="preserve"> </w:t>
-      </w:r>
-      <w:proofErr w:type="spellStart"/>
-      <w:r>
-        <w:t>bảng</w:t>
-      </w:r>
-      <w:proofErr w:type="spellEnd"/>
     </w:p>
     <w:tbl>
       <w:tblPr>
@@ -246,11 +138,9 @@
             <w:pPr>
               <w:pStyle w:val="MyTable1"/>
             </w:pPr>
-            <w:proofErr w:type="spellStart"/>
             <w:r>
               <w:t>Bảng</w:t>
             </w:r>
-            <w:proofErr w:type="spellEnd"/>
           </w:p>
         </w:tc>
         <w:tc>
@@ -262,19 +152,9 @@
             <w:pPr>
               <w:pStyle w:val="MyTable1"/>
             </w:pPr>
-            <w:proofErr w:type="spellStart"/>
-            <w:r>
-              <w:t>Mô</w:t>
-            </w:r>
-            <w:proofErr w:type="spellEnd"/>
-            <w:r>
-              <w:t xml:space="preserve"> </w:t>
-            </w:r>
-            <w:proofErr w:type="spellStart"/>
-            <w:r>
-              <w:t>tả</w:t>
-            </w:r>
-            <w:proofErr w:type="spellEnd"/>
+            <w:r>
+              <w:t>Mô tả</w:t>
+            </w:r>
           </w:p>
         </w:tc>
       </w:tr>
@@ -300,11 +180,9 @@
             <w:pPr>
               <w:pStyle w:val="MyTable1"/>
             </w:pPr>
-            <w:proofErr w:type="spellStart"/>
             <w:r>
               <w:t>Trạm</w:t>
             </w:r>
-            <w:proofErr w:type="spellEnd"/>
           </w:p>
         </w:tc>
         <w:tc>
@@ -315,46 +193,15 @@
             <w:pPr>
               <w:pStyle w:val="MyTable1"/>
             </w:pPr>
-            <w:proofErr w:type="spellStart"/>
-            <w:r>
-              <w:t>Lưu</w:t>
-            </w:r>
-            <w:proofErr w:type="spellEnd"/>
-            <w:r>
-              <w:t xml:space="preserve"> </w:t>
-            </w:r>
-            <w:proofErr w:type="spellStart"/>
-            <w:r>
-              <w:t>trữ</w:t>
-            </w:r>
-            <w:proofErr w:type="spellEnd"/>
-            <w:r>
-              <w:t xml:space="preserve"> </w:t>
-            </w:r>
-            <w:proofErr w:type="spellStart"/>
-            <w:r>
-              <w:t>thông</w:t>
-            </w:r>
-            <w:proofErr w:type="spellEnd"/>
-            <w:r>
-              <w:t xml:space="preserve"> tin </w:t>
-            </w:r>
-            <w:proofErr w:type="spellStart"/>
-            <w:r>
-              <w:t>T</w:t>
-            </w:r>
-            <w:r>
-              <w:t>rạm</w:t>
-            </w:r>
-            <w:proofErr w:type="spellEnd"/>
-            <w:r>
-              <w:t xml:space="preserve"> </w:t>
-            </w:r>
-            <w:proofErr w:type="spellStart"/>
-            <w:r>
-              <w:t>xe</w:t>
-            </w:r>
-            <w:proofErr w:type="spellEnd"/>
+            <w:r>
+              <w:t>Lưu trữ</w:t>
+            </w:r>
+            <w:r>
+              <w:t xml:space="preserve"> thông tin T</w:t>
+            </w:r>
+            <w:r>
+              <w:t>rạm xe</w:t>
+            </w:r>
           </w:p>
         </w:tc>
       </w:tr>
@@ -380,11 +227,9 @@
             <w:pPr>
               <w:pStyle w:val="MyTable1"/>
             </w:pPr>
-            <w:proofErr w:type="spellStart"/>
             <w:r>
               <w:t>Tuyen</w:t>
             </w:r>
-            <w:proofErr w:type="spellEnd"/>
           </w:p>
         </w:tc>
         <w:tc>
@@ -395,43 +240,12 @@
             <w:pPr>
               <w:pStyle w:val="MyTable1"/>
             </w:pPr>
-            <w:proofErr w:type="spellStart"/>
-            <w:r>
-              <w:t>Lưu</w:t>
-            </w:r>
-            <w:proofErr w:type="spellEnd"/>
-            <w:r>
-              <w:t xml:space="preserve"> </w:t>
-            </w:r>
-            <w:proofErr w:type="spellStart"/>
-            <w:r>
-              <w:t>trữ</w:t>
-            </w:r>
-            <w:proofErr w:type="spellEnd"/>
-            <w:r>
-              <w:t xml:space="preserve"> </w:t>
-            </w:r>
-            <w:proofErr w:type="spellStart"/>
-            <w:r>
-              <w:t>thông</w:t>
-            </w:r>
-            <w:proofErr w:type="spellEnd"/>
-            <w:r>
-              <w:t xml:space="preserve"> tin </w:t>
-            </w:r>
-            <w:proofErr w:type="spellStart"/>
-            <w:r>
-              <w:t>Tuyến</w:t>
-            </w:r>
-            <w:proofErr w:type="spellEnd"/>
-            <w:r>
-              <w:t xml:space="preserve"> </w:t>
-            </w:r>
-            <w:proofErr w:type="spellStart"/>
-            <w:r>
-              <w:t>xe</w:t>
-            </w:r>
-            <w:proofErr w:type="spellEnd"/>
+            <w:r>
+              <w:t>Lưu trữ</w:t>
+            </w:r>
+            <w:r>
+              <w:t xml:space="preserve"> thông tin Tuyến xe</w:t>
+            </w:r>
           </w:p>
         </w:tc>
       </w:tr>
@@ -457,11 +271,9 @@
             <w:pPr>
               <w:pStyle w:val="MyTable1"/>
             </w:pPr>
-            <w:proofErr w:type="spellStart"/>
             <w:r>
               <w:t>HanhTrinh</w:t>
             </w:r>
-            <w:proofErr w:type="spellEnd"/>
           </w:p>
         </w:tc>
         <w:tc>
@@ -472,43 +284,9 @@
             <w:pPr>
               <w:pStyle w:val="MyTable1"/>
             </w:pPr>
-            <w:proofErr w:type="spellStart"/>
-            <w:r>
-              <w:t>Lưu</w:t>
-            </w:r>
-            <w:proofErr w:type="spellEnd"/>
-            <w:r>
-              <w:t xml:space="preserve"> </w:t>
-            </w:r>
-            <w:proofErr w:type="spellStart"/>
-            <w:r>
-              <w:t>trữ</w:t>
-            </w:r>
-            <w:proofErr w:type="spellEnd"/>
-            <w:r>
-              <w:t xml:space="preserve"> </w:t>
-            </w:r>
-            <w:proofErr w:type="spellStart"/>
-            <w:r>
-              <w:t>thông</w:t>
-            </w:r>
-            <w:proofErr w:type="spellEnd"/>
-            <w:r>
-              <w:t xml:space="preserve"> tin </w:t>
-            </w:r>
-            <w:proofErr w:type="spellStart"/>
-            <w:r>
-              <w:t>Hành</w:t>
-            </w:r>
-            <w:proofErr w:type="spellEnd"/>
-            <w:r>
-              <w:t xml:space="preserve"> </w:t>
-            </w:r>
-            <w:proofErr w:type="spellStart"/>
-            <w:r>
-              <w:t>trình</w:t>
-            </w:r>
-            <w:proofErr w:type="spellEnd"/>
+            <w:r>
+              <w:t>Lưu trữ thông tin Hành trình</w:t>
+            </w:r>
           </w:p>
         </w:tc>
       </w:tr>
@@ -522,7 +300,6 @@
               <w:pStyle w:val="MyTable1"/>
             </w:pPr>
             <w:r>
-              <w:lastRenderedPageBreak/>
               <w:t>4</w:t>
             </w:r>
           </w:p>
@@ -535,11 +312,9 @@
             <w:pPr>
               <w:pStyle w:val="MyTable1"/>
             </w:pPr>
-            <w:proofErr w:type="spellStart"/>
             <w:r>
               <w:t>ChuyenXe</w:t>
             </w:r>
-            <w:proofErr w:type="spellEnd"/>
           </w:p>
         </w:tc>
         <w:tc>
@@ -550,43 +325,9 @@
             <w:pPr>
               <w:pStyle w:val="MyTable1"/>
             </w:pPr>
-            <w:proofErr w:type="spellStart"/>
-            <w:r>
-              <w:t>Lưu</w:t>
-            </w:r>
-            <w:proofErr w:type="spellEnd"/>
-            <w:r>
-              <w:t xml:space="preserve"> </w:t>
-            </w:r>
-            <w:proofErr w:type="spellStart"/>
-            <w:r>
-              <w:t>trữ</w:t>
-            </w:r>
-            <w:proofErr w:type="spellEnd"/>
-            <w:r>
-              <w:t xml:space="preserve"> </w:t>
-            </w:r>
-            <w:proofErr w:type="spellStart"/>
-            <w:r>
-              <w:t>thông</w:t>
-            </w:r>
-            <w:proofErr w:type="spellEnd"/>
-            <w:r>
-              <w:t xml:space="preserve"> tin </w:t>
-            </w:r>
-            <w:proofErr w:type="spellStart"/>
-            <w:r>
-              <w:t>Chuyến</w:t>
-            </w:r>
-            <w:proofErr w:type="spellEnd"/>
-            <w:r>
-              <w:t xml:space="preserve"> </w:t>
-            </w:r>
-            <w:proofErr w:type="spellStart"/>
-            <w:r>
-              <w:t>xe</w:t>
-            </w:r>
-            <w:proofErr w:type="spellEnd"/>
+            <w:r>
+              <w:t>Lưu trữ thông tin Chuyến xe</w:t>
+            </w:r>
           </w:p>
         </w:tc>
       </w:tr>
@@ -599,27 +340,10 @@
           <w:numId w:val="24"/>
         </w:numPr>
       </w:pPr>
-      <w:proofErr w:type="spellStart"/>
       <w:r>
-        <w:t>Mô</w:t>
+        <w:lastRenderedPageBreak/>
+        <w:t>Mô tả chi tiết</w:t>
       </w:r>
-      <w:proofErr w:type="spellEnd"/>
-      <w:r>
-        <w:t xml:space="preserve"> </w:t>
-      </w:r>
-      <w:proofErr w:type="spellStart"/>
-      <w:r>
-        <w:t>tả</w:t>
-      </w:r>
-      <w:proofErr w:type="spellEnd"/>
-      <w:r>
-        <w:t xml:space="preserve"> chi </w:t>
-      </w:r>
-      <w:proofErr w:type="spellStart"/>
-      <w:r>
-        <w:t>tiết</w:t>
-      </w:r>
-      <w:proofErr w:type="spellEnd"/>
     </w:p>
     <w:p>
       <w:pPr>
@@ -627,13 +351,8 @@
         <w:ind w:left="1440" w:firstLine="0"/>
       </w:pPr>
       <w:r>
-        <w:t xml:space="preserve">5.2.1 </w:t>
+        <w:t>5.2.1 Trạm</w:t>
       </w:r>
-      <w:proofErr w:type="spellStart"/>
-      <w:r>
-        <w:t>Trạm</w:t>
-      </w:r>
-      <w:proofErr w:type="spellEnd"/>
     </w:p>
     <w:tbl>
       <w:tblPr>
@@ -660,19 +379,9 @@
             <w:pPr>
               <w:pStyle w:val="MyTable"/>
             </w:pPr>
-            <w:proofErr w:type="spellStart"/>
-            <w:r>
-              <w:t>Mã</w:t>
-            </w:r>
-            <w:proofErr w:type="spellEnd"/>
-            <w:r>
-              <w:t xml:space="preserve"> </w:t>
-            </w:r>
-            <w:proofErr w:type="spellStart"/>
-            <w:r>
-              <w:t>số</w:t>
-            </w:r>
-            <w:proofErr w:type="spellEnd"/>
+            <w:r>
+              <w:t>Mã số</w:t>
+            </w:r>
           </w:p>
         </w:tc>
         <w:tc>
@@ -685,11 +394,9 @@
             <w:pPr>
               <w:pStyle w:val="MyTable"/>
             </w:pPr>
-            <w:proofErr w:type="spellStart"/>
             <w:r>
               <w:t>TblTram</w:t>
             </w:r>
-            <w:proofErr w:type="spellEnd"/>
           </w:p>
         </w:tc>
       </w:tr>
@@ -703,19 +410,9 @@
             <w:pPr>
               <w:pStyle w:val="MyTable"/>
             </w:pPr>
-            <w:proofErr w:type="spellStart"/>
-            <w:r>
-              <w:t>Tham</w:t>
-            </w:r>
-            <w:proofErr w:type="spellEnd"/>
-            <w:r>
-              <w:t xml:space="preserve"> </w:t>
-            </w:r>
-            <w:proofErr w:type="spellStart"/>
-            <w:r>
-              <w:t>chiếu</w:t>
-            </w:r>
-            <w:proofErr w:type="spellEnd"/>
+            <w:r>
+              <w:t>Tham chiếu</w:t>
+            </w:r>
           </w:p>
         </w:tc>
         <w:tc>
@@ -750,19 +447,9 @@
             <w:pPr>
               <w:pStyle w:val="MyTable"/>
             </w:pPr>
-            <w:proofErr w:type="spellStart"/>
-            <w:r>
-              <w:t>Tên</w:t>
-            </w:r>
-            <w:proofErr w:type="spellEnd"/>
-            <w:r>
-              <w:t xml:space="preserve"> </w:t>
-            </w:r>
-            <w:proofErr w:type="spellStart"/>
-            <w:r>
-              <w:t>bảng</w:t>
-            </w:r>
-            <w:proofErr w:type="spellEnd"/>
+            <w:r>
+              <w:t>Tên bảng</w:t>
+            </w:r>
           </w:p>
         </w:tc>
         <w:tc>
@@ -792,35 +479,9 @@
             <w:pPr>
               <w:pStyle w:val="MyTable"/>
             </w:pPr>
-            <w:proofErr w:type="spellStart"/>
-            <w:r>
-              <w:t>Danh</w:t>
-            </w:r>
-            <w:proofErr w:type="spellEnd"/>
-            <w:r>
-              <w:t xml:space="preserve"> </w:t>
-            </w:r>
-            <w:proofErr w:type="spellStart"/>
-            <w:r>
-              <w:t>sách</w:t>
-            </w:r>
-            <w:proofErr w:type="spellEnd"/>
-            <w:r>
-              <w:t xml:space="preserve"> </w:t>
-            </w:r>
-            <w:proofErr w:type="spellStart"/>
-            <w:r>
-              <w:t>các</w:t>
-            </w:r>
-            <w:proofErr w:type="spellEnd"/>
-            <w:r>
-              <w:t xml:space="preserve"> </w:t>
-            </w:r>
-            <w:proofErr w:type="spellStart"/>
-            <w:r>
-              <w:t>cột</w:t>
-            </w:r>
-            <w:proofErr w:type="spellEnd"/>
+            <w:r>
+              <w:t>Danh sách các cột</w:t>
+            </w:r>
           </w:p>
         </w:tc>
       </w:tr>
@@ -848,19 +509,9 @@
             <w:pPr>
               <w:pStyle w:val="MyTable"/>
             </w:pPr>
-            <w:proofErr w:type="spellStart"/>
-            <w:r>
-              <w:t>Tên</w:t>
-            </w:r>
-            <w:proofErr w:type="spellEnd"/>
-            <w:r>
-              <w:t xml:space="preserve"> </w:t>
-            </w:r>
-            <w:proofErr w:type="spellStart"/>
-            <w:r>
-              <w:t>cột</w:t>
-            </w:r>
-            <w:proofErr w:type="spellEnd"/>
+            <w:r>
+              <w:t>Tên cột</w:t>
+            </w:r>
           </w:p>
         </w:tc>
         <w:tc>
@@ -872,27 +523,9 @@
             <w:pPr>
               <w:pStyle w:val="MyTable"/>
             </w:pPr>
-            <w:proofErr w:type="spellStart"/>
-            <w:r>
-              <w:t>Kiểu</w:t>
-            </w:r>
-            <w:proofErr w:type="spellEnd"/>
-            <w:r>
-              <w:t xml:space="preserve"> </w:t>
-            </w:r>
-            <w:proofErr w:type="spellStart"/>
-            <w:r>
-              <w:t>dữ</w:t>
-            </w:r>
-            <w:proofErr w:type="spellEnd"/>
-            <w:r>
-              <w:t xml:space="preserve"> </w:t>
-            </w:r>
-            <w:proofErr w:type="spellStart"/>
-            <w:r>
-              <w:t>liệu</w:t>
-            </w:r>
-            <w:proofErr w:type="spellEnd"/>
+            <w:r>
+              <w:t>Kiểu dữ liệu</w:t>
+            </w:r>
           </w:p>
         </w:tc>
         <w:tc>
@@ -904,13 +537,8 @@
             <w:pPr>
               <w:pStyle w:val="MyTable"/>
             </w:pPr>
-            <w:proofErr w:type="spellStart"/>
-            <w:r>
-              <w:t>Phạm</w:t>
-            </w:r>
-            <w:proofErr w:type="spellEnd"/>
-            <w:r>
-              <w:t xml:space="preserve"> vi</w:t>
+            <w:r>
+              <w:t>Phạm vi</w:t>
             </w:r>
           </w:p>
         </w:tc>
@@ -923,19 +551,9 @@
             <w:pPr>
               <w:pStyle w:val="MyTable"/>
             </w:pPr>
-            <w:proofErr w:type="spellStart"/>
-            <w:r>
-              <w:t>Thuộc</w:t>
-            </w:r>
-            <w:proofErr w:type="spellEnd"/>
-            <w:r>
-              <w:t xml:space="preserve"> </w:t>
-            </w:r>
-            <w:proofErr w:type="spellStart"/>
-            <w:r>
-              <w:t>tính</w:t>
-            </w:r>
-            <w:proofErr w:type="spellEnd"/>
+            <w:r>
+              <w:t>Thuộc tính</w:t>
+            </w:r>
           </w:p>
         </w:tc>
         <w:tc>
@@ -947,19 +565,9 @@
             <w:pPr>
               <w:pStyle w:val="MyTable"/>
             </w:pPr>
-            <w:proofErr w:type="spellStart"/>
-            <w:r>
-              <w:t>Ghi</w:t>
-            </w:r>
-            <w:proofErr w:type="spellEnd"/>
-            <w:r>
-              <w:t xml:space="preserve"> </w:t>
-            </w:r>
-            <w:proofErr w:type="spellStart"/>
-            <w:r>
-              <w:t>chú</w:t>
-            </w:r>
-            <w:proofErr w:type="spellEnd"/>
+            <w:r>
+              <w:t>Ghi chú</w:t>
+            </w:r>
           </w:p>
         </w:tc>
       </w:tr>
@@ -985,11 +593,9 @@
             <w:pPr>
               <w:pStyle w:val="MyTable"/>
             </w:pPr>
-            <w:proofErr w:type="spellStart"/>
             <w:r>
               <w:t>maTram</w:t>
             </w:r>
-            <w:proofErr w:type="spellEnd"/>
           </w:p>
         </w:tc>
         <w:tc>
@@ -1000,11 +606,9 @@
             <w:pPr>
               <w:pStyle w:val="MyTable"/>
             </w:pPr>
-            <w:proofErr w:type="spellStart"/>
             <w:r>
               <w:t>int</w:t>
             </w:r>
-            <w:proofErr w:type="spellEnd"/>
           </w:p>
         </w:tc>
         <w:tc>
@@ -1015,11 +619,9 @@
             <w:pPr>
               <w:pStyle w:val="MyTable"/>
             </w:pPr>
-            <w:proofErr w:type="spellStart"/>
             <w:r>
               <w:t>int</w:t>
             </w:r>
-            <w:proofErr w:type="spellEnd"/>
           </w:p>
         </w:tc>
         <w:tc>
@@ -1030,19 +632,9 @@
             <w:pPr>
               <w:pStyle w:val="MyTable"/>
             </w:pPr>
-            <w:proofErr w:type="spellStart"/>
-            <w:r>
-              <w:t>Khóa</w:t>
-            </w:r>
-            <w:proofErr w:type="spellEnd"/>
-            <w:r>
-              <w:t xml:space="preserve"> </w:t>
-            </w:r>
-            <w:proofErr w:type="spellStart"/>
-            <w:r>
-              <w:t>chính</w:t>
-            </w:r>
-            <w:proofErr w:type="spellEnd"/>
+            <w:r>
+              <w:t>Khóa chính</w:t>
+            </w:r>
           </w:p>
         </w:tc>
         <w:tc>
@@ -1053,67 +645,9 @@
             <w:pPr>
               <w:pStyle w:val="MyTable"/>
             </w:pPr>
-            <w:proofErr w:type="spellStart"/>
-            <w:r>
-              <w:t>Mã</w:t>
-            </w:r>
-            <w:proofErr w:type="spellEnd"/>
-            <w:r>
-              <w:t xml:space="preserve"> </w:t>
-            </w:r>
-            <w:proofErr w:type="spellStart"/>
-            <w:r>
-              <w:t>trạm</w:t>
-            </w:r>
-            <w:proofErr w:type="spellEnd"/>
-            <w:r>
-              <w:t xml:space="preserve"> </w:t>
-            </w:r>
-            <w:proofErr w:type="spellStart"/>
-            <w:r>
-              <w:t>xác</w:t>
-            </w:r>
-            <w:proofErr w:type="spellEnd"/>
-            <w:r>
-              <w:t xml:space="preserve"> </w:t>
-            </w:r>
-            <w:proofErr w:type="spellStart"/>
-            <w:r>
-              <w:t>định</w:t>
-            </w:r>
-            <w:proofErr w:type="spellEnd"/>
-            <w:r>
-              <w:t xml:space="preserve"> </w:t>
-            </w:r>
-            <w:proofErr w:type="spellStart"/>
-            <w:r>
-              <w:t>duy</w:t>
-            </w:r>
-            <w:proofErr w:type="spellEnd"/>
-            <w:r>
-              <w:t xml:space="preserve"> </w:t>
-            </w:r>
-            <w:proofErr w:type="spellStart"/>
-            <w:r>
-              <w:t>nhất</w:t>
-            </w:r>
-            <w:proofErr w:type="spellEnd"/>
-            <w:r>
-              <w:t xml:space="preserve"> </w:t>
-            </w:r>
-            <w:proofErr w:type="spellStart"/>
-            <w:r>
-              <w:t>một</w:t>
-            </w:r>
-            <w:proofErr w:type="spellEnd"/>
-            <w:r>
-              <w:t xml:space="preserve"> </w:t>
-            </w:r>
-            <w:proofErr w:type="spellStart"/>
-            <w:r>
-              <w:t>trạm</w:t>
-            </w:r>
-            <w:proofErr w:type="spellEnd"/>
+            <w:r>
+              <w:t>Mã trạm xác định duy nhất một trạm</w:t>
+            </w:r>
           </w:p>
         </w:tc>
       </w:tr>
@@ -1139,11 +673,9 @@
             <w:pPr>
               <w:pStyle w:val="MyTable"/>
             </w:pPr>
-            <w:proofErr w:type="spellStart"/>
             <w:r>
               <w:t>tenTram</w:t>
             </w:r>
-            <w:proofErr w:type="spellEnd"/>
           </w:p>
         </w:tc>
         <w:tc>
@@ -1154,11 +686,9 @@
             <w:pPr>
               <w:pStyle w:val="MyTable"/>
             </w:pPr>
-            <w:proofErr w:type="spellStart"/>
             <w:r>
               <w:t>nvarchar</w:t>
             </w:r>
-            <w:proofErr w:type="spellEnd"/>
           </w:p>
         </w:tc>
         <w:tc>
@@ -1192,27 +722,9 @@
             <w:pPr>
               <w:pStyle w:val="MyTable"/>
             </w:pPr>
-            <w:proofErr w:type="spellStart"/>
-            <w:r>
-              <w:t>Tên</w:t>
-            </w:r>
-            <w:proofErr w:type="spellEnd"/>
-            <w:r>
-              <w:t xml:space="preserve"> </w:t>
-            </w:r>
-            <w:proofErr w:type="spellStart"/>
-            <w:r>
-              <w:t>của</w:t>
-            </w:r>
-            <w:proofErr w:type="spellEnd"/>
-            <w:r>
-              <w:t xml:space="preserve"> </w:t>
-            </w:r>
-            <w:proofErr w:type="spellStart"/>
-            <w:r>
-              <w:t>trạm</w:t>
-            </w:r>
-            <w:proofErr w:type="spellEnd"/>
+            <w:r>
+              <w:t>Tên của trạm</w:t>
+            </w:r>
           </w:p>
         </w:tc>
       </w:tr>
@@ -1238,11 +750,9 @@
             <w:pPr>
               <w:pStyle w:val="MyTable"/>
             </w:pPr>
-            <w:proofErr w:type="spellStart"/>
             <w:r>
               <w:t>diaChi</w:t>
             </w:r>
-            <w:proofErr w:type="spellEnd"/>
           </w:p>
         </w:tc>
         <w:tc>
@@ -1253,11 +763,9 @@
             <w:pPr>
               <w:pStyle w:val="MyTable"/>
             </w:pPr>
-            <w:proofErr w:type="spellStart"/>
             <w:r>
               <w:t>nvachar</w:t>
             </w:r>
-            <w:proofErr w:type="spellEnd"/>
           </w:p>
         </w:tc>
         <w:tc>
@@ -1291,59 +799,9 @@
             <w:pPr>
               <w:pStyle w:val="MyTable"/>
             </w:pPr>
-            <w:proofErr w:type="spellStart"/>
-            <w:r>
-              <w:t>Địa</w:t>
-            </w:r>
-            <w:proofErr w:type="spellEnd"/>
-            <w:r>
-              <w:t xml:space="preserve"> </w:t>
-            </w:r>
-            <w:proofErr w:type="spellStart"/>
-            <w:r>
-              <w:t>chỉ</w:t>
-            </w:r>
-            <w:proofErr w:type="spellEnd"/>
-            <w:r>
-              <w:t xml:space="preserve"> </w:t>
-            </w:r>
-            <w:proofErr w:type="spellStart"/>
-            <w:r>
-              <w:t>cụ</w:t>
-            </w:r>
-            <w:proofErr w:type="spellEnd"/>
-            <w:r>
-              <w:t xml:space="preserve"> </w:t>
-            </w:r>
-            <w:proofErr w:type="spellStart"/>
-            <w:r>
-              <w:t>thể</w:t>
-            </w:r>
-            <w:proofErr w:type="spellEnd"/>
-            <w:r>
-              <w:t xml:space="preserve"> </w:t>
-            </w:r>
-            <w:proofErr w:type="spellStart"/>
-            <w:r>
-              <w:t>của</w:t>
-            </w:r>
-            <w:proofErr w:type="spellEnd"/>
-            <w:r>
-              <w:t xml:space="preserve"> </w:t>
-            </w:r>
-            <w:proofErr w:type="spellStart"/>
-            <w:r>
-              <w:t>trạm</w:t>
-            </w:r>
-            <w:proofErr w:type="spellEnd"/>
-            <w:r>
-              <w:t xml:space="preserve"> </w:t>
-            </w:r>
-            <w:proofErr w:type="spellStart"/>
-            <w:r>
-              <w:t>xe</w:t>
-            </w:r>
-            <w:proofErr w:type="spellEnd"/>
+            <w:r>
+              <w:t>Địa chỉ cụ thể của trạm xe</w:t>
+            </w:r>
             <w:r>
               <w:t xml:space="preserve"> </w:t>
             </w:r>
@@ -1372,11 +830,9 @@
             <w:pPr>
               <w:pStyle w:val="MyTable"/>
             </w:pPr>
-            <w:proofErr w:type="spellStart"/>
             <w:r>
               <w:t>thanhPho</w:t>
             </w:r>
-            <w:proofErr w:type="spellEnd"/>
           </w:p>
         </w:tc>
         <w:tc>
@@ -1387,11 +843,9 @@
             <w:pPr>
               <w:pStyle w:val="MyTable"/>
             </w:pPr>
-            <w:proofErr w:type="spellStart"/>
             <w:r>
               <w:t>nvachar</w:t>
             </w:r>
-            <w:proofErr w:type="spellEnd"/>
           </w:p>
         </w:tc>
         <w:tc>
@@ -1425,67 +879,9 @@
             <w:pPr>
               <w:pStyle w:val="MyTable"/>
             </w:pPr>
-            <w:proofErr w:type="spellStart"/>
-            <w:r>
-              <w:t>Tên</w:t>
-            </w:r>
-            <w:proofErr w:type="spellEnd"/>
-            <w:r>
-              <w:t xml:space="preserve"> </w:t>
-            </w:r>
-            <w:proofErr w:type="spellStart"/>
-            <w:r>
-              <w:t>thành</w:t>
-            </w:r>
-            <w:proofErr w:type="spellEnd"/>
-            <w:r>
-              <w:t xml:space="preserve"> </w:t>
-            </w:r>
-            <w:proofErr w:type="spellStart"/>
-            <w:r>
-              <w:t>phố</w:t>
-            </w:r>
-            <w:proofErr w:type="spellEnd"/>
-            <w:r>
-              <w:t xml:space="preserve"> </w:t>
-            </w:r>
-            <w:proofErr w:type="spellStart"/>
-            <w:r>
-              <w:t>mà</w:t>
-            </w:r>
-            <w:proofErr w:type="spellEnd"/>
-            <w:r>
-              <w:t xml:space="preserve"> </w:t>
-            </w:r>
-            <w:proofErr w:type="spellStart"/>
-            <w:r>
-              <w:t>trạm</w:t>
-            </w:r>
-            <w:proofErr w:type="spellEnd"/>
-            <w:r>
-              <w:t xml:space="preserve"> </w:t>
-            </w:r>
-            <w:proofErr w:type="spellStart"/>
-            <w:r>
-              <w:t>xe</w:t>
-            </w:r>
-            <w:proofErr w:type="spellEnd"/>
-            <w:r>
-              <w:t xml:space="preserve"> </w:t>
-            </w:r>
-            <w:proofErr w:type="spellStart"/>
-            <w:r>
-              <w:t>thuộc</w:t>
-            </w:r>
-            <w:proofErr w:type="spellEnd"/>
-            <w:r>
-              <w:t xml:space="preserve"> </w:t>
-            </w:r>
-            <w:proofErr w:type="spellStart"/>
-            <w:r>
-              <w:t>về</w:t>
-            </w:r>
-            <w:proofErr w:type="spellEnd"/>
+            <w:r>
+              <w:t>Tên thành phố mà trạm xe thuộc về</w:t>
+            </w:r>
           </w:p>
         </w:tc>
       </w:tr>
@@ -1511,11 +907,9 @@
             <w:pPr>
               <w:pStyle w:val="MyTable"/>
             </w:pPr>
-            <w:proofErr w:type="spellStart"/>
             <w:r>
               <w:t>kinhDo</w:t>
             </w:r>
-            <w:proofErr w:type="spellEnd"/>
           </w:p>
         </w:tc>
         <w:tc>
@@ -1562,35 +956,9 @@
             <w:pPr>
               <w:pStyle w:val="MyTable"/>
             </w:pPr>
-            <w:proofErr w:type="spellStart"/>
-            <w:r>
-              <w:t>Kinh</w:t>
-            </w:r>
-            <w:proofErr w:type="spellEnd"/>
-            <w:r>
-              <w:t xml:space="preserve"> </w:t>
-            </w:r>
-            <w:proofErr w:type="spellStart"/>
-            <w:r>
-              <w:t>độ</w:t>
-            </w:r>
-            <w:proofErr w:type="spellEnd"/>
-            <w:r>
-              <w:t xml:space="preserve"> </w:t>
-            </w:r>
-            <w:proofErr w:type="spellStart"/>
-            <w:r>
-              <w:t>của</w:t>
-            </w:r>
-            <w:proofErr w:type="spellEnd"/>
-            <w:r>
-              <w:t xml:space="preserve"> </w:t>
-            </w:r>
-            <w:proofErr w:type="spellStart"/>
-            <w:r>
-              <w:t>trạm</w:t>
-            </w:r>
-            <w:proofErr w:type="spellEnd"/>
+            <w:r>
+              <w:t>Kinh độ của trạm</w:t>
+            </w:r>
           </w:p>
         </w:tc>
       </w:tr>
@@ -1616,11 +984,9 @@
             <w:pPr>
               <w:pStyle w:val="MyTable"/>
             </w:pPr>
-            <w:proofErr w:type="spellStart"/>
             <w:r>
               <w:t>viDo</w:t>
             </w:r>
-            <w:proofErr w:type="spellEnd"/>
           </w:p>
         </w:tc>
         <w:tc>
@@ -1667,35 +1033,9 @@
             <w:pPr>
               <w:pStyle w:val="MyTable"/>
             </w:pPr>
-            <w:proofErr w:type="spellStart"/>
-            <w:r>
-              <w:t>Vĩ</w:t>
-            </w:r>
-            <w:proofErr w:type="spellEnd"/>
-            <w:r>
-              <w:t xml:space="preserve"> </w:t>
-            </w:r>
-            <w:proofErr w:type="spellStart"/>
-            <w:r>
-              <w:t>độ</w:t>
-            </w:r>
-            <w:proofErr w:type="spellEnd"/>
-            <w:r>
-              <w:t xml:space="preserve"> </w:t>
-            </w:r>
-            <w:proofErr w:type="spellStart"/>
-            <w:r>
-              <w:t>của</w:t>
-            </w:r>
-            <w:proofErr w:type="spellEnd"/>
-            <w:r>
-              <w:t xml:space="preserve"> </w:t>
-            </w:r>
-            <w:proofErr w:type="spellStart"/>
-            <w:r>
-              <w:t>trạm</w:t>
-            </w:r>
-            <w:proofErr w:type="spellEnd"/>
+            <w:r>
+              <w:t>Vĩ độ của trạm</w:t>
+            </w:r>
           </w:p>
         </w:tc>
       </w:tr>
@@ -1770,53 +1110,8 @@
             <w:pPr>
               <w:pStyle w:val="MyTable"/>
             </w:pPr>
-            <w:proofErr w:type="spellStart"/>
-            <w:r>
-              <w:t>Diện</w:t>
-            </w:r>
-            <w:proofErr w:type="spellEnd"/>
-            <w:r>
-              <w:t xml:space="preserve"> </w:t>
-            </w:r>
-            <w:proofErr w:type="spellStart"/>
-            <w:r>
-              <w:t>tích</w:t>
-            </w:r>
-            <w:proofErr w:type="spellEnd"/>
-            <w:r>
-              <w:t xml:space="preserve"> </w:t>
-            </w:r>
-            <w:proofErr w:type="spellStart"/>
-            <w:r>
-              <w:t>của</w:t>
-            </w:r>
-            <w:proofErr w:type="spellEnd"/>
-            <w:r>
-              <w:t xml:space="preserve"> </w:t>
-            </w:r>
-            <w:proofErr w:type="spellStart"/>
-            <w:r>
-              <w:t>trạm</w:t>
-            </w:r>
-            <w:proofErr w:type="spellEnd"/>
-            <w:r>
-              <w:t xml:space="preserve"> (</w:t>
-            </w:r>
-            <w:proofErr w:type="spellStart"/>
-            <w:r>
-              <w:t>đơn</w:t>
-            </w:r>
-            <w:proofErr w:type="spellEnd"/>
-            <w:r>
-              <w:t xml:space="preserve"> </w:t>
-            </w:r>
-            <w:proofErr w:type="spellStart"/>
-            <w:r>
-              <w:t>vị</w:t>
-            </w:r>
-            <w:proofErr w:type="spellEnd"/>
-            <w:r>
-              <w:t xml:space="preserve"> m</w:t>
+            <w:r>
+              <w:t>Diện tích của trạm (đơn vị m</w:t>
             </w:r>
             <w:r>
               <w:rPr>
@@ -1852,11 +1147,9 @@
             <w:pPr>
               <w:pStyle w:val="MyTable"/>
             </w:pPr>
-            <w:proofErr w:type="spellStart"/>
             <w:r>
               <w:t>sucChuaXe</w:t>
             </w:r>
-            <w:proofErr w:type="spellEnd"/>
           </w:p>
         </w:tc>
         <w:tc>
@@ -1867,11 +1160,9 @@
             <w:pPr>
               <w:pStyle w:val="MyTable"/>
             </w:pPr>
-            <w:proofErr w:type="spellStart"/>
             <w:r>
               <w:t>int</w:t>
             </w:r>
-            <w:proofErr w:type="spellEnd"/>
           </w:p>
         </w:tc>
         <w:tc>
@@ -1882,11 +1173,9 @@
             <w:pPr>
               <w:pStyle w:val="MyTable"/>
             </w:pPr>
-            <w:proofErr w:type="spellStart"/>
             <w:r>
               <w:t>int</w:t>
             </w:r>
-            <w:proofErr w:type="spellEnd"/>
           </w:p>
         </w:tc>
         <w:tc>
@@ -1907,69 +1196,8 @@
             <w:pPr>
               <w:pStyle w:val="MyTable"/>
             </w:pPr>
-            <w:proofErr w:type="spellStart"/>
-            <w:r>
-              <w:t>Sức</w:t>
-            </w:r>
-            <w:proofErr w:type="spellEnd"/>
-            <w:r>
-              <w:t xml:space="preserve"> </w:t>
-            </w:r>
-            <w:proofErr w:type="spellStart"/>
-            <w:r>
-              <w:t>chứa</w:t>
-            </w:r>
-            <w:proofErr w:type="spellEnd"/>
-            <w:r>
-              <w:t xml:space="preserve"> </w:t>
-            </w:r>
-            <w:proofErr w:type="spellStart"/>
-            <w:r>
-              <w:t>của</w:t>
-            </w:r>
-            <w:proofErr w:type="spellEnd"/>
-            <w:r>
-              <w:t xml:space="preserve"> </w:t>
-            </w:r>
-            <w:proofErr w:type="spellStart"/>
-            <w:r>
-              <w:t>trạm</w:t>
-            </w:r>
-            <w:proofErr w:type="spellEnd"/>
-            <w:r>
-              <w:t xml:space="preserve"> (</w:t>
-            </w:r>
-            <w:proofErr w:type="spellStart"/>
-            <w:r>
-              <w:t>đơn</w:t>
-            </w:r>
-            <w:proofErr w:type="spellEnd"/>
-            <w:r>
-              <w:t xml:space="preserve"> </w:t>
-            </w:r>
-            <w:proofErr w:type="spellStart"/>
-            <w:r>
-              <w:t>vị</w:t>
-            </w:r>
-            <w:proofErr w:type="spellEnd"/>
-            <w:r>
-              <w:t xml:space="preserve"> </w:t>
-            </w:r>
-            <w:proofErr w:type="spellStart"/>
-            <w:r>
-              <w:t>chiếc</w:t>
-            </w:r>
-            <w:proofErr w:type="spellEnd"/>
-            <w:r>
-              <w:t xml:space="preserve"> </w:t>
-            </w:r>
-            <w:proofErr w:type="spellStart"/>
-            <w:r>
-              <w:t>xe</w:t>
-            </w:r>
-            <w:proofErr w:type="spellEnd"/>
-            <w:r>
-              <w:t>)</w:t>
+            <w:r>
+              <w:t>Sức chứa của trạm (đơn vị chiếc xe)</w:t>
             </w:r>
           </w:p>
         </w:tc>
@@ -1996,11 +1224,9 @@
             <w:pPr>
               <w:pStyle w:val="MyTable"/>
             </w:pPr>
-            <w:proofErr w:type="spellStart"/>
             <w:r>
               <w:t>ngayThanhLap</w:t>
             </w:r>
-            <w:proofErr w:type="spellEnd"/>
           </w:p>
         </w:tc>
         <w:tc>
@@ -2011,11 +1237,9 @@
             <w:pPr>
               <w:pStyle w:val="MyTable"/>
             </w:pPr>
-            <w:proofErr w:type="spellStart"/>
             <w:r>
               <w:t>datetime</w:t>
             </w:r>
-            <w:proofErr w:type="spellEnd"/>
           </w:p>
         </w:tc>
         <w:tc>
@@ -2026,11 +1250,9 @@
             <w:pPr>
               <w:pStyle w:val="MyTable"/>
             </w:pPr>
-            <w:proofErr w:type="spellStart"/>
             <w:r>
               <w:t>datetime</w:t>
             </w:r>
-            <w:proofErr w:type="spellEnd"/>
           </w:p>
         </w:tc>
         <w:tc>
@@ -2051,51 +1273,9 @@
             <w:pPr>
               <w:pStyle w:val="MyTable"/>
             </w:pPr>
-            <w:proofErr w:type="spellStart"/>
-            <w:r>
-              <w:t>Ngày</w:t>
-            </w:r>
-            <w:proofErr w:type="spellEnd"/>
-            <w:r>
-              <w:t xml:space="preserve"> </w:t>
-            </w:r>
-            <w:proofErr w:type="spellStart"/>
-            <w:r>
-              <w:t>thành</w:t>
-            </w:r>
-            <w:proofErr w:type="spellEnd"/>
-            <w:r>
-              <w:t xml:space="preserve"> </w:t>
-            </w:r>
-            <w:proofErr w:type="spellStart"/>
-            <w:r>
-              <w:t>lập</w:t>
-            </w:r>
-            <w:proofErr w:type="spellEnd"/>
-            <w:r>
-              <w:t xml:space="preserve"> </w:t>
-            </w:r>
-            <w:proofErr w:type="spellStart"/>
-            <w:r>
-              <w:t>của</w:t>
-            </w:r>
-            <w:proofErr w:type="spellEnd"/>
-            <w:r>
-              <w:t xml:space="preserve"> </w:t>
-            </w:r>
-            <w:proofErr w:type="spellStart"/>
-            <w:r>
-              <w:t>trạm</w:t>
-            </w:r>
-            <w:proofErr w:type="spellEnd"/>
-            <w:r>
-              <w:t xml:space="preserve"> </w:t>
-            </w:r>
-            <w:proofErr w:type="spellStart"/>
-            <w:r>
-              <w:t>xe</w:t>
-            </w:r>
-            <w:proofErr w:type="spellEnd"/>
+            <w:r>
+              <w:t>Ngày thành lập của trạm xe</w:t>
+            </w:r>
           </w:p>
         </w:tc>
       </w:tr>
@@ -2121,11 +1301,9 @@
             <w:pPr>
               <w:pStyle w:val="MyTable"/>
             </w:pPr>
-            <w:proofErr w:type="spellStart"/>
             <w:r>
               <w:t>giamDoc</w:t>
             </w:r>
-            <w:proofErr w:type="spellEnd"/>
           </w:p>
         </w:tc>
         <w:tc>
@@ -2136,11 +1314,9 @@
             <w:pPr>
               <w:pStyle w:val="MyTable"/>
             </w:pPr>
-            <w:proofErr w:type="spellStart"/>
             <w:r>
               <w:t>int</w:t>
             </w:r>
-            <w:proofErr w:type="spellEnd"/>
           </w:p>
         </w:tc>
         <w:tc>
@@ -2151,11 +1327,9 @@
             <w:pPr>
               <w:pStyle w:val="MyTable"/>
             </w:pPr>
-            <w:proofErr w:type="spellStart"/>
             <w:r>
               <w:t>int</w:t>
             </w:r>
-            <w:proofErr w:type="spellEnd"/>
           </w:p>
         </w:tc>
         <w:tc>
@@ -2176,59 +1350,9 @@
             <w:pPr>
               <w:pStyle w:val="MyTable"/>
             </w:pPr>
-            <w:proofErr w:type="spellStart"/>
-            <w:r>
-              <w:t>Mã</w:t>
-            </w:r>
-            <w:proofErr w:type="spellEnd"/>
-            <w:r>
-              <w:t xml:space="preserve"> </w:t>
-            </w:r>
-            <w:proofErr w:type="spellStart"/>
-            <w:r>
-              <w:t>nhân</w:t>
-            </w:r>
-            <w:proofErr w:type="spellEnd"/>
-            <w:r>
-              <w:t xml:space="preserve"> </w:t>
-            </w:r>
-            <w:proofErr w:type="spellStart"/>
-            <w:r>
-              <w:t>viên</w:t>
-            </w:r>
-            <w:proofErr w:type="spellEnd"/>
-            <w:r>
-              <w:t xml:space="preserve"> </w:t>
-            </w:r>
-            <w:proofErr w:type="spellStart"/>
-            <w:r>
-              <w:t>của</w:t>
-            </w:r>
-            <w:proofErr w:type="spellEnd"/>
-            <w:r>
-              <w:t xml:space="preserve"> </w:t>
-            </w:r>
-            <w:proofErr w:type="spellStart"/>
-            <w:r>
-              <w:t>giám</w:t>
-            </w:r>
-            <w:proofErr w:type="spellEnd"/>
-            <w:r>
-              <w:t xml:space="preserve"> </w:t>
-            </w:r>
-            <w:proofErr w:type="spellStart"/>
-            <w:r>
-              <w:t>đốc</w:t>
-            </w:r>
-            <w:proofErr w:type="spellEnd"/>
-            <w:r>
-              <w:t xml:space="preserve"> </w:t>
-            </w:r>
-            <w:proofErr w:type="spellStart"/>
-            <w:r>
-              <w:t>trạm</w:t>
-            </w:r>
-            <w:proofErr w:type="spellEnd"/>
+            <w:r>
+              <w:t>Mã nhân viên của giám đốc trạm</w:t>
+            </w:r>
           </w:p>
         </w:tc>
       </w:tr>
@@ -2254,11 +1378,9 @@
             <w:pPr>
               <w:pStyle w:val="MyTable"/>
             </w:pPr>
-            <w:proofErr w:type="spellStart"/>
             <w:r>
               <w:t>moTa</w:t>
             </w:r>
-            <w:proofErr w:type="spellEnd"/>
           </w:p>
         </w:tc>
         <w:tc>
@@ -2269,11 +1391,9 @@
             <w:pPr>
               <w:pStyle w:val="MyTable"/>
             </w:pPr>
-            <w:proofErr w:type="spellStart"/>
             <w:r>
               <w:t>nvachar</w:t>
             </w:r>
-            <w:proofErr w:type="spellEnd"/>
           </w:p>
         </w:tc>
         <w:tc>
@@ -2307,51 +1427,9 @@
             <w:pPr>
               <w:pStyle w:val="MyTable"/>
             </w:pPr>
-            <w:proofErr w:type="spellStart"/>
-            <w:r>
-              <w:t>Mô</w:t>
-            </w:r>
-            <w:proofErr w:type="spellEnd"/>
-            <w:r>
-              <w:t xml:space="preserve"> </w:t>
-            </w:r>
-            <w:proofErr w:type="spellStart"/>
-            <w:r>
-              <w:t>tả</w:t>
-            </w:r>
-            <w:proofErr w:type="spellEnd"/>
-            <w:r>
-              <w:t xml:space="preserve"> chi </w:t>
-            </w:r>
-            <w:proofErr w:type="spellStart"/>
-            <w:r>
-              <w:t>tiết</w:t>
-            </w:r>
-            <w:proofErr w:type="spellEnd"/>
-            <w:r>
-              <w:t xml:space="preserve"> </w:t>
-            </w:r>
-            <w:proofErr w:type="spellStart"/>
-            <w:r>
-              <w:t>về</w:t>
-            </w:r>
-            <w:proofErr w:type="spellEnd"/>
-            <w:r>
-              <w:t xml:space="preserve"> </w:t>
-            </w:r>
-            <w:proofErr w:type="spellStart"/>
-            <w:r>
-              <w:t>trạm</w:t>
-            </w:r>
-            <w:proofErr w:type="spellEnd"/>
-            <w:r>
-              <w:t xml:space="preserve"> </w:t>
-            </w:r>
-            <w:proofErr w:type="spellStart"/>
-            <w:r>
-              <w:t>xe</w:t>
-            </w:r>
-            <w:proofErr w:type="spellEnd"/>
+            <w:r>
+              <w:t>Mô tả chi tiết về trạm xe</w:t>
+            </w:r>
           </w:p>
         </w:tc>
       </w:tr>
@@ -2368,23 +1446,8 @@
         <w:ind w:left="1440" w:firstLine="0"/>
       </w:pPr>
       <w:r>
-        <w:t xml:space="preserve">5.2.2 </w:t>
+        <w:t>5.2.2 Tuyến xe</w:t>
       </w:r>
-      <w:proofErr w:type="spellStart"/>
-      <w:r>
-        <w:t>Tuyến</w:t>
-      </w:r>
-      <w:proofErr w:type="spellEnd"/>
-      <w:r>
-        <w:t xml:space="preserve"> </w:t>
-      </w:r>
-      <w:proofErr w:type="spellStart"/>
-      <w:proofErr w:type="gramStart"/>
-      <w:r>
-        <w:t>xe</w:t>
-      </w:r>
-      <w:proofErr w:type="spellEnd"/>
-      <w:proofErr w:type="gramEnd"/>
     </w:p>
     <w:tbl>
       <w:tblPr>
@@ -2411,19 +1474,9 @@
             <w:pPr>
               <w:pStyle w:val="MyTable"/>
             </w:pPr>
-            <w:proofErr w:type="spellStart"/>
-            <w:r>
-              <w:t>Mã</w:t>
-            </w:r>
-            <w:proofErr w:type="spellEnd"/>
-            <w:r>
-              <w:t xml:space="preserve"> </w:t>
-            </w:r>
-            <w:proofErr w:type="spellStart"/>
-            <w:r>
-              <w:t>số</w:t>
-            </w:r>
-            <w:proofErr w:type="spellEnd"/>
+            <w:r>
+              <w:t>Mã số</w:t>
+            </w:r>
           </w:p>
         </w:tc>
         <w:tc>
@@ -2436,11 +1489,9 @@
             <w:pPr>
               <w:pStyle w:val="MyTable"/>
             </w:pPr>
-            <w:proofErr w:type="spellStart"/>
             <w:r>
               <w:t>TblTuyenXe</w:t>
             </w:r>
-            <w:proofErr w:type="spellEnd"/>
           </w:p>
         </w:tc>
       </w:tr>
@@ -2479,19 +1530,10 @@
             <w:pPr>
               <w:pStyle w:val="MyTable"/>
             </w:pPr>
-            <w:proofErr w:type="spellStart"/>
-            <w:r>
-              <w:t>Tham</w:t>
-            </w:r>
-            <w:proofErr w:type="spellEnd"/>
-            <w:r>
-              <w:t xml:space="preserve"> </w:t>
-            </w:r>
-            <w:proofErr w:type="spellStart"/>
-            <w:r>
-              <w:t>chiếu</w:t>
-            </w:r>
-            <w:proofErr w:type="spellEnd"/>
+            <w:r>
+              <w:lastRenderedPageBreak/>
+              <w:t>Tham chiếu</w:t>
+            </w:r>
           </w:p>
         </w:tc>
         <w:tc>
@@ -2532,19 +1574,9 @@
             <w:pPr>
               <w:pStyle w:val="MyTable"/>
             </w:pPr>
-            <w:proofErr w:type="spellStart"/>
-            <w:r>
-              <w:t>Tên</w:t>
-            </w:r>
-            <w:proofErr w:type="spellEnd"/>
-            <w:r>
-              <w:t xml:space="preserve"> </w:t>
-            </w:r>
-            <w:proofErr w:type="spellStart"/>
-            <w:r>
-              <w:t>bảng</w:t>
-            </w:r>
-            <w:proofErr w:type="spellEnd"/>
+            <w:r>
+              <w:t>Tên bảng</w:t>
+            </w:r>
           </w:p>
         </w:tc>
         <w:tc>
@@ -2557,11 +1589,9 @@
             <w:pPr>
               <w:pStyle w:val="MyTable"/>
             </w:pPr>
-            <w:proofErr w:type="spellStart"/>
             <w:r>
               <w:t>TuyenXe</w:t>
             </w:r>
-            <w:proofErr w:type="spellEnd"/>
           </w:p>
         </w:tc>
       </w:tr>
@@ -2576,35 +1606,9 @@
             <w:pPr>
               <w:pStyle w:val="MyTable"/>
             </w:pPr>
-            <w:proofErr w:type="spellStart"/>
-            <w:r>
-              <w:t>Danh</w:t>
-            </w:r>
-            <w:proofErr w:type="spellEnd"/>
-            <w:r>
-              <w:t xml:space="preserve"> </w:t>
-            </w:r>
-            <w:proofErr w:type="spellStart"/>
-            <w:r>
-              <w:t>sách</w:t>
-            </w:r>
-            <w:proofErr w:type="spellEnd"/>
-            <w:r>
-              <w:t xml:space="preserve"> </w:t>
-            </w:r>
-            <w:proofErr w:type="spellStart"/>
-            <w:r>
-              <w:t>các</w:t>
-            </w:r>
-            <w:proofErr w:type="spellEnd"/>
-            <w:r>
-              <w:t xml:space="preserve"> </w:t>
-            </w:r>
-            <w:proofErr w:type="spellStart"/>
-            <w:r>
-              <w:t>cột</w:t>
-            </w:r>
-            <w:proofErr w:type="spellEnd"/>
+            <w:r>
+              <w:t>Danh sách các cột</w:t>
+            </w:r>
           </w:p>
         </w:tc>
       </w:tr>
@@ -2632,19 +1636,9 @@
             <w:pPr>
               <w:pStyle w:val="MyTable"/>
             </w:pPr>
-            <w:proofErr w:type="spellStart"/>
-            <w:r>
-              <w:t>Tên</w:t>
-            </w:r>
-            <w:proofErr w:type="spellEnd"/>
-            <w:r>
-              <w:t xml:space="preserve"> </w:t>
-            </w:r>
-            <w:proofErr w:type="spellStart"/>
-            <w:r>
-              <w:t>cột</w:t>
-            </w:r>
-            <w:proofErr w:type="spellEnd"/>
+            <w:r>
+              <w:t>Tên cột</w:t>
+            </w:r>
           </w:p>
         </w:tc>
         <w:tc>
@@ -2656,27 +1650,9 @@
             <w:pPr>
               <w:pStyle w:val="MyTable"/>
             </w:pPr>
-            <w:proofErr w:type="spellStart"/>
-            <w:r>
-              <w:t>Kiểu</w:t>
-            </w:r>
-            <w:proofErr w:type="spellEnd"/>
-            <w:r>
-              <w:t xml:space="preserve"> </w:t>
-            </w:r>
-            <w:proofErr w:type="spellStart"/>
-            <w:r>
-              <w:t>dữ</w:t>
-            </w:r>
-            <w:proofErr w:type="spellEnd"/>
-            <w:r>
-              <w:t xml:space="preserve"> </w:t>
-            </w:r>
-            <w:proofErr w:type="spellStart"/>
-            <w:r>
-              <w:t>liệu</w:t>
-            </w:r>
-            <w:proofErr w:type="spellEnd"/>
+            <w:r>
+              <w:t>Kiểu dữ liệu</w:t>
+            </w:r>
           </w:p>
         </w:tc>
         <w:tc>
@@ -2688,13 +1664,8 @@
             <w:pPr>
               <w:pStyle w:val="MyTable"/>
             </w:pPr>
-            <w:proofErr w:type="spellStart"/>
-            <w:r>
-              <w:t>Phạm</w:t>
-            </w:r>
-            <w:proofErr w:type="spellEnd"/>
-            <w:r>
-              <w:t xml:space="preserve"> vi</w:t>
+            <w:r>
+              <w:t>Phạm vi</w:t>
             </w:r>
           </w:p>
         </w:tc>
@@ -2707,19 +1678,9 @@
             <w:pPr>
               <w:pStyle w:val="MyTable"/>
             </w:pPr>
-            <w:proofErr w:type="spellStart"/>
-            <w:r>
-              <w:t>Thuộc</w:t>
-            </w:r>
-            <w:proofErr w:type="spellEnd"/>
-            <w:r>
-              <w:t xml:space="preserve"> </w:t>
-            </w:r>
-            <w:proofErr w:type="spellStart"/>
-            <w:r>
-              <w:t>tính</w:t>
-            </w:r>
-            <w:proofErr w:type="spellEnd"/>
+            <w:r>
+              <w:t>Thuộc tính</w:t>
+            </w:r>
           </w:p>
         </w:tc>
         <w:tc>
@@ -2731,19 +1692,9 @@
             <w:pPr>
               <w:pStyle w:val="MyTable"/>
             </w:pPr>
-            <w:proofErr w:type="spellStart"/>
-            <w:r>
-              <w:t>Ghi</w:t>
-            </w:r>
-            <w:proofErr w:type="spellEnd"/>
-            <w:r>
-              <w:t xml:space="preserve"> </w:t>
-            </w:r>
-            <w:proofErr w:type="spellStart"/>
-            <w:r>
-              <w:t>chú</w:t>
-            </w:r>
-            <w:proofErr w:type="spellEnd"/>
+            <w:r>
+              <w:t>Ghi chú</w:t>
+            </w:r>
           </w:p>
         </w:tc>
       </w:tr>
@@ -2769,11 +1720,9 @@
             <w:pPr>
               <w:pStyle w:val="MyTable"/>
             </w:pPr>
-            <w:proofErr w:type="spellStart"/>
             <w:r>
               <w:t>maTuyen</w:t>
             </w:r>
-            <w:proofErr w:type="spellEnd"/>
           </w:p>
         </w:tc>
         <w:tc>
@@ -2784,11 +1733,9 @@
             <w:pPr>
               <w:pStyle w:val="MyTable"/>
             </w:pPr>
-            <w:proofErr w:type="spellStart"/>
             <w:r>
               <w:t>int</w:t>
             </w:r>
-            <w:proofErr w:type="spellEnd"/>
           </w:p>
         </w:tc>
         <w:tc>
@@ -2799,11 +1746,9 @@
             <w:pPr>
               <w:pStyle w:val="MyTable"/>
             </w:pPr>
-            <w:proofErr w:type="spellStart"/>
             <w:r>
               <w:t>int</w:t>
             </w:r>
-            <w:proofErr w:type="spellEnd"/>
           </w:p>
         </w:tc>
         <w:tc>
@@ -2814,19 +1759,9 @@
             <w:pPr>
               <w:pStyle w:val="MyTable"/>
             </w:pPr>
-            <w:proofErr w:type="spellStart"/>
-            <w:r>
-              <w:t>Khóa</w:t>
-            </w:r>
-            <w:proofErr w:type="spellEnd"/>
-            <w:r>
-              <w:t xml:space="preserve"> </w:t>
-            </w:r>
-            <w:proofErr w:type="spellStart"/>
-            <w:r>
-              <w:t>chính</w:t>
-            </w:r>
-            <w:proofErr w:type="spellEnd"/>
+            <w:r>
+              <w:t>Khóa chính</w:t>
+            </w:r>
           </w:p>
         </w:tc>
         <w:tc>
@@ -2837,75 +1772,9 @@
             <w:pPr>
               <w:pStyle w:val="MyTable"/>
             </w:pPr>
-            <w:proofErr w:type="spellStart"/>
-            <w:r>
-              <w:t>Mã</w:t>
-            </w:r>
-            <w:proofErr w:type="spellEnd"/>
-            <w:r>
-              <w:t xml:space="preserve"> </w:t>
-            </w:r>
-            <w:proofErr w:type="spellStart"/>
-            <w:r>
-              <w:t>tuyến</w:t>
-            </w:r>
-            <w:proofErr w:type="spellEnd"/>
-            <w:r>
-              <w:t xml:space="preserve"> </w:t>
-            </w:r>
-            <w:proofErr w:type="spellStart"/>
-            <w:r>
-              <w:t>xác</w:t>
-            </w:r>
-            <w:proofErr w:type="spellEnd"/>
-            <w:r>
-              <w:t xml:space="preserve"> </w:t>
-            </w:r>
-            <w:proofErr w:type="spellStart"/>
-            <w:r>
-              <w:t>định</w:t>
-            </w:r>
-            <w:proofErr w:type="spellEnd"/>
-            <w:r>
-              <w:t xml:space="preserve"> </w:t>
-            </w:r>
-            <w:proofErr w:type="spellStart"/>
-            <w:r>
-              <w:t>duy</w:t>
-            </w:r>
-            <w:proofErr w:type="spellEnd"/>
-            <w:r>
-              <w:t xml:space="preserve"> </w:t>
-            </w:r>
-            <w:proofErr w:type="spellStart"/>
-            <w:r>
-              <w:t>nhất</w:t>
-            </w:r>
-            <w:proofErr w:type="spellEnd"/>
-            <w:r>
-              <w:t xml:space="preserve"> </w:t>
-            </w:r>
-            <w:proofErr w:type="spellStart"/>
-            <w:r>
-              <w:t>một</w:t>
-            </w:r>
-            <w:proofErr w:type="spellEnd"/>
-            <w:r>
-              <w:t xml:space="preserve"> </w:t>
-            </w:r>
-            <w:proofErr w:type="spellStart"/>
-            <w:r>
-              <w:t>tuyến</w:t>
-            </w:r>
-            <w:proofErr w:type="spellEnd"/>
-            <w:r>
-              <w:t xml:space="preserve"> </w:t>
-            </w:r>
-            <w:proofErr w:type="spellStart"/>
-            <w:r>
-              <w:t>xe</w:t>
-            </w:r>
-            <w:proofErr w:type="spellEnd"/>
+            <w:r>
+              <w:t>Mã tuyến xác định duy nhất một tuyến xe</w:t>
+            </w:r>
           </w:p>
         </w:tc>
       </w:tr>
@@ -2931,11 +1800,9 @@
             <w:pPr>
               <w:pStyle w:val="MyTable"/>
             </w:pPr>
-            <w:proofErr w:type="spellStart"/>
             <w:r>
               <w:t>tenTuyen</w:t>
             </w:r>
-            <w:proofErr w:type="spellEnd"/>
           </w:p>
         </w:tc>
         <w:tc>
@@ -2946,11 +1813,9 @@
             <w:pPr>
               <w:pStyle w:val="MyTable"/>
             </w:pPr>
-            <w:proofErr w:type="spellStart"/>
             <w:r>
               <w:t>nvarchar</w:t>
             </w:r>
-            <w:proofErr w:type="spellEnd"/>
           </w:p>
         </w:tc>
         <w:tc>
@@ -2984,35 +1849,9 @@
             <w:pPr>
               <w:pStyle w:val="MyTable"/>
             </w:pPr>
-            <w:proofErr w:type="spellStart"/>
-            <w:r>
-              <w:t>Tên</w:t>
-            </w:r>
-            <w:proofErr w:type="spellEnd"/>
-            <w:r>
-              <w:t xml:space="preserve"> </w:t>
-            </w:r>
-            <w:proofErr w:type="spellStart"/>
-            <w:r>
-              <w:t>của</w:t>
-            </w:r>
-            <w:proofErr w:type="spellEnd"/>
-            <w:r>
-              <w:t xml:space="preserve"> </w:t>
-            </w:r>
-            <w:proofErr w:type="spellStart"/>
-            <w:r>
-              <w:t>tuyến</w:t>
-            </w:r>
-            <w:proofErr w:type="spellEnd"/>
-            <w:r>
-              <w:t xml:space="preserve"> </w:t>
-            </w:r>
-            <w:proofErr w:type="spellStart"/>
-            <w:r>
-              <w:t>xe</w:t>
-            </w:r>
-            <w:proofErr w:type="spellEnd"/>
+            <w:r>
+              <w:t>Tên của tuyến xe</w:t>
+            </w:r>
           </w:p>
         </w:tc>
       </w:tr>
@@ -3038,7 +1877,6 @@
             <w:pPr>
               <w:pStyle w:val="MyTable"/>
             </w:pPr>
-            <w:proofErr w:type="spellStart"/>
             <w:r>
               <w:t>gi</w:t>
             </w:r>
@@ -3048,7 +1886,6 @@
             <w:r>
               <w:t>Ve</w:t>
             </w:r>
-            <w:proofErr w:type="spellEnd"/>
           </w:p>
         </w:tc>
         <w:tc>
@@ -3059,11 +1896,9 @@
             <w:pPr>
               <w:pStyle w:val="MyTable"/>
             </w:pPr>
-            <w:proofErr w:type="spellStart"/>
             <w:r>
               <w:t>int</w:t>
             </w:r>
-            <w:proofErr w:type="spellEnd"/>
           </w:p>
         </w:tc>
         <w:tc>
@@ -3074,11 +1909,9 @@
             <w:pPr>
               <w:pStyle w:val="MyTable"/>
             </w:pPr>
-            <w:proofErr w:type="spellStart"/>
             <w:r>
               <w:t>int</w:t>
             </w:r>
-            <w:proofErr w:type="spellEnd"/>
           </w:p>
         </w:tc>
         <w:tc>
@@ -3099,59 +1932,9 @@
             <w:pPr>
               <w:pStyle w:val="MyTable"/>
             </w:pPr>
-            <w:proofErr w:type="spellStart"/>
-            <w:r>
-              <w:t>Giá</w:t>
-            </w:r>
-            <w:proofErr w:type="spellEnd"/>
-            <w:r>
-              <w:t xml:space="preserve"> </w:t>
-            </w:r>
-            <w:proofErr w:type="spellStart"/>
-            <w:r>
-              <w:t>vé</w:t>
-            </w:r>
-            <w:proofErr w:type="spellEnd"/>
-            <w:r>
-              <w:t xml:space="preserve"> 1 </w:t>
-            </w:r>
-            <w:proofErr w:type="spellStart"/>
-            <w:r>
-              <w:t>lượt</w:t>
-            </w:r>
-            <w:proofErr w:type="spellEnd"/>
-            <w:r>
-              <w:t xml:space="preserve"> </w:t>
-            </w:r>
-            <w:proofErr w:type="spellStart"/>
-            <w:r>
-              <w:t>đi</w:t>
-            </w:r>
-            <w:proofErr w:type="spellEnd"/>
-            <w:r>
-              <w:t xml:space="preserve"> </w:t>
-            </w:r>
-            <w:proofErr w:type="spellStart"/>
-            <w:r>
-              <w:t>của</w:t>
-            </w:r>
-            <w:proofErr w:type="spellEnd"/>
-            <w:r>
-              <w:t xml:space="preserve"> </w:t>
-            </w:r>
-            <w:proofErr w:type="spellStart"/>
-            <w:r>
-              <w:t>tuyến</w:t>
-            </w:r>
-            <w:proofErr w:type="spellEnd"/>
-            <w:r>
-              <w:t xml:space="preserve"> </w:t>
-            </w:r>
-            <w:proofErr w:type="spellStart"/>
-            <w:r>
-              <w:t>xe</w:t>
-            </w:r>
-            <w:proofErr w:type="spellEnd"/>
+            <w:r>
+              <w:t>Giá vé 1 lượt đi của tuyến xe</w:t>
+            </w:r>
             <w:r>
               <w:t xml:space="preserve"> </w:t>
             </w:r>
@@ -3180,11 +1963,9 @@
             <w:pPr>
               <w:pStyle w:val="MyTable"/>
             </w:pPr>
-            <w:proofErr w:type="spellStart"/>
             <w:r>
               <w:t>loaiXe</w:t>
             </w:r>
-            <w:proofErr w:type="spellEnd"/>
           </w:p>
         </w:tc>
         <w:tc>
@@ -3195,11 +1976,9 @@
             <w:pPr>
               <w:pStyle w:val="MyTable"/>
             </w:pPr>
-            <w:proofErr w:type="spellStart"/>
             <w:r>
               <w:t>nvachar</w:t>
             </w:r>
-            <w:proofErr w:type="spellEnd"/>
           </w:p>
         </w:tc>
         <w:tc>
@@ -3233,51 +2012,9 @@
             <w:pPr>
               <w:pStyle w:val="MyTable"/>
             </w:pPr>
-            <w:proofErr w:type="spellStart"/>
-            <w:r>
-              <w:t>Loại</w:t>
-            </w:r>
-            <w:proofErr w:type="spellEnd"/>
-            <w:r>
-              <w:t xml:space="preserve"> </w:t>
-            </w:r>
-            <w:proofErr w:type="spellStart"/>
-            <w:r>
-              <w:t>xe</w:t>
-            </w:r>
-            <w:proofErr w:type="spellEnd"/>
-            <w:r>
-              <w:t xml:space="preserve"> </w:t>
-            </w:r>
-            <w:proofErr w:type="spellStart"/>
-            <w:r>
-              <w:t>chạy</w:t>
-            </w:r>
-            <w:proofErr w:type="spellEnd"/>
-            <w:r>
-              <w:t xml:space="preserve"> </w:t>
-            </w:r>
-            <w:proofErr w:type="spellStart"/>
-            <w:r>
-              <w:t>cho</w:t>
-            </w:r>
-            <w:proofErr w:type="spellEnd"/>
-            <w:r>
-              <w:t xml:space="preserve"> </w:t>
-            </w:r>
-            <w:proofErr w:type="spellStart"/>
-            <w:r>
-              <w:t>tuyến</w:t>
-            </w:r>
-            <w:proofErr w:type="spellEnd"/>
-            <w:r>
-              <w:t xml:space="preserve"> </w:t>
-            </w:r>
-            <w:proofErr w:type="spellStart"/>
-            <w:r>
-              <w:t>xe</w:t>
-            </w:r>
-            <w:proofErr w:type="spellEnd"/>
+            <w:r>
+              <w:t>Loại xe chạy cho tuyến xe</w:t>
+            </w:r>
           </w:p>
         </w:tc>
       </w:tr>
@@ -3303,11 +2040,9 @@
             <w:pPr>
               <w:pStyle w:val="MyTable"/>
             </w:pPr>
-            <w:proofErr w:type="spellStart"/>
             <w:r>
               <w:t>thoiGian</w:t>
             </w:r>
-            <w:proofErr w:type="spellEnd"/>
           </w:p>
         </w:tc>
         <w:tc>
@@ -3318,11 +2053,9 @@
             <w:pPr>
               <w:pStyle w:val="MyTable"/>
             </w:pPr>
-            <w:proofErr w:type="spellStart"/>
             <w:r>
               <w:t>int</w:t>
             </w:r>
-            <w:proofErr w:type="spellEnd"/>
           </w:p>
         </w:tc>
         <w:tc>
@@ -3333,11 +2066,9 @@
             <w:pPr>
               <w:pStyle w:val="MyTable"/>
             </w:pPr>
-            <w:proofErr w:type="spellStart"/>
             <w:r>
               <w:t>int</w:t>
             </w:r>
-            <w:proofErr w:type="spellEnd"/>
           </w:p>
         </w:tc>
         <w:tc>
@@ -3358,93 +2089,8 @@
             <w:pPr>
               <w:pStyle w:val="MyTable"/>
             </w:pPr>
-            <w:proofErr w:type="spellStart"/>
-            <w:r>
-              <w:t>Thời</w:t>
-            </w:r>
-            <w:proofErr w:type="spellEnd"/>
-            <w:r>
-              <w:t xml:space="preserve"> </w:t>
-            </w:r>
-            <w:proofErr w:type="spellStart"/>
-            <w:r>
-              <w:t>gian</w:t>
-            </w:r>
-            <w:proofErr w:type="spellEnd"/>
-            <w:r>
-              <w:t xml:space="preserve"> </w:t>
-            </w:r>
-            <w:proofErr w:type="spellStart"/>
-            <w:r>
-              <w:t>của</w:t>
-            </w:r>
-            <w:proofErr w:type="spellEnd"/>
-            <w:r>
-              <w:t xml:space="preserve"> </w:t>
-            </w:r>
-            <w:proofErr w:type="spellStart"/>
-            <w:r>
-              <w:t>toàn</w:t>
-            </w:r>
-            <w:proofErr w:type="spellEnd"/>
-            <w:r>
-              <w:t xml:space="preserve"> </w:t>
-            </w:r>
-            <w:proofErr w:type="spellStart"/>
-            <w:r>
-              <w:t>bộ</w:t>
-            </w:r>
-            <w:proofErr w:type="spellEnd"/>
-            <w:r>
-              <w:t xml:space="preserve"> </w:t>
-            </w:r>
-            <w:proofErr w:type="spellStart"/>
-            <w:r>
-              <w:t>hành</w:t>
-            </w:r>
-            <w:proofErr w:type="spellEnd"/>
-            <w:r>
-              <w:t xml:space="preserve"> </w:t>
-            </w:r>
-            <w:proofErr w:type="spellStart"/>
-            <w:r>
-              <w:t>trình</w:t>
-            </w:r>
-            <w:proofErr w:type="spellEnd"/>
-            <w:r>
-              <w:t xml:space="preserve"> </w:t>
-            </w:r>
-            <w:proofErr w:type="spellStart"/>
-            <w:r>
-              <w:t>đi</w:t>
-            </w:r>
-            <w:proofErr w:type="spellEnd"/>
-            <w:r>
-              <w:t xml:space="preserve"> (</w:t>
-            </w:r>
-            <w:proofErr w:type="spellStart"/>
-            <w:r>
-              <w:t>Đơn</w:t>
-            </w:r>
-            <w:proofErr w:type="spellEnd"/>
-            <w:r>
-              <w:t xml:space="preserve"> </w:t>
-            </w:r>
-            <w:proofErr w:type="spellStart"/>
-            <w:r>
-              <w:t>vị</w:t>
-            </w:r>
-            <w:proofErr w:type="spellEnd"/>
-            <w:r>
-              <w:t xml:space="preserve"> </w:t>
-            </w:r>
-            <w:proofErr w:type="spellStart"/>
-            <w:r>
-              <w:t>tiếng</w:t>
-            </w:r>
-            <w:proofErr w:type="spellEnd"/>
-            <w:r>
-              <w:t>)</w:t>
+            <w:r>
+              <w:t>Thời gian của toàn bộ hành trình đi (Đơn vị tiếng)</w:t>
             </w:r>
           </w:p>
         </w:tc>
@@ -3471,11 +2117,9 @@
             <w:pPr>
               <w:pStyle w:val="MyTable"/>
             </w:pPr>
-            <w:proofErr w:type="spellStart"/>
             <w:r>
               <w:t>quangDuong</w:t>
             </w:r>
-            <w:proofErr w:type="spellEnd"/>
           </w:p>
         </w:tc>
         <w:tc>
@@ -3486,11 +2130,9 @@
             <w:pPr>
               <w:pStyle w:val="MyTable"/>
             </w:pPr>
-            <w:proofErr w:type="spellStart"/>
             <w:r>
               <w:t>int</w:t>
             </w:r>
-            <w:proofErr w:type="spellEnd"/>
           </w:p>
         </w:tc>
         <w:tc>
@@ -3501,11 +2143,9 @@
             <w:pPr>
               <w:pStyle w:val="MyTable"/>
             </w:pPr>
-            <w:proofErr w:type="spellStart"/>
             <w:r>
               <w:t>int</w:t>
             </w:r>
-            <w:proofErr w:type="spellEnd"/>
           </w:p>
         </w:tc>
         <w:tc>
@@ -3526,61 +2166,8 @@
             <w:pPr>
               <w:pStyle w:val="MyTable"/>
             </w:pPr>
-            <w:proofErr w:type="spellStart"/>
-            <w:r>
-              <w:t>Quãng</w:t>
-            </w:r>
-            <w:proofErr w:type="spellEnd"/>
-            <w:r>
-              <w:t xml:space="preserve"> </w:t>
-            </w:r>
-            <w:proofErr w:type="spellStart"/>
-            <w:r>
-              <w:t>đường</w:t>
-            </w:r>
-            <w:proofErr w:type="spellEnd"/>
-            <w:r>
-              <w:t xml:space="preserve"> </w:t>
-            </w:r>
-            <w:proofErr w:type="spellStart"/>
-            <w:r>
-              <w:t>của</w:t>
-            </w:r>
-            <w:proofErr w:type="spellEnd"/>
-            <w:r>
-              <w:t xml:space="preserve"> </w:t>
-            </w:r>
-            <w:proofErr w:type="spellStart"/>
-            <w:r>
-              <w:t>tuyến</w:t>
-            </w:r>
-            <w:proofErr w:type="spellEnd"/>
-            <w:r>
-              <w:t xml:space="preserve"> </w:t>
-            </w:r>
-            <w:proofErr w:type="spellStart"/>
-            <w:r>
-              <w:t>xe</w:t>
-            </w:r>
-            <w:proofErr w:type="spellEnd"/>
-            <w:r>
-              <w:t xml:space="preserve"> (</w:t>
-            </w:r>
-            <w:proofErr w:type="spellStart"/>
-            <w:r>
-              <w:t>Đơn</w:t>
-            </w:r>
-            <w:proofErr w:type="spellEnd"/>
-            <w:r>
-              <w:t xml:space="preserve"> </w:t>
-            </w:r>
-            <w:proofErr w:type="spellStart"/>
-            <w:r>
-              <w:t>vị</w:t>
-            </w:r>
-            <w:proofErr w:type="spellEnd"/>
-            <w:r>
-              <w:t xml:space="preserve"> km)</w:t>
+            <w:r>
+              <w:t>Quãng đường của tuyến xe (Đơn vị km)</w:t>
             </w:r>
           </w:p>
         </w:tc>
@@ -3607,11 +2194,9 @@
             <w:pPr>
               <w:pStyle w:val="MyTable"/>
             </w:pPr>
-            <w:proofErr w:type="spellStart"/>
             <w:r>
               <w:t>soChuyen</w:t>
             </w:r>
-            <w:proofErr w:type="spellEnd"/>
           </w:p>
         </w:tc>
         <w:tc>
@@ -3622,11 +2207,9 @@
             <w:pPr>
               <w:pStyle w:val="MyTable"/>
             </w:pPr>
-            <w:proofErr w:type="spellStart"/>
             <w:r>
               <w:t>int</w:t>
             </w:r>
-            <w:proofErr w:type="spellEnd"/>
           </w:p>
         </w:tc>
         <w:tc>
@@ -3637,11 +2220,9 @@
             <w:pPr>
               <w:pStyle w:val="MyTable"/>
             </w:pPr>
-            <w:proofErr w:type="spellStart"/>
             <w:r>
               <w:t>int</w:t>
             </w:r>
-            <w:proofErr w:type="spellEnd"/>
           </w:p>
         </w:tc>
         <w:tc>
@@ -3662,43 +2243,9 @@
             <w:pPr>
               <w:pStyle w:val="MyTable"/>
             </w:pPr>
-            <w:proofErr w:type="spellStart"/>
-            <w:r>
-              <w:t>Số</w:t>
-            </w:r>
-            <w:proofErr w:type="spellEnd"/>
-            <w:r>
-              <w:t xml:space="preserve"> </w:t>
-            </w:r>
-            <w:proofErr w:type="spellStart"/>
-            <w:r>
-              <w:t>chuyến</w:t>
-            </w:r>
-            <w:proofErr w:type="spellEnd"/>
-            <w:r>
-              <w:t xml:space="preserve"> </w:t>
-            </w:r>
-            <w:proofErr w:type="spellStart"/>
-            <w:r>
-              <w:t>xe</w:t>
-            </w:r>
-            <w:proofErr w:type="spellEnd"/>
-            <w:r>
-              <w:t xml:space="preserve"> </w:t>
-            </w:r>
-            <w:proofErr w:type="spellStart"/>
-            <w:r>
-              <w:t>trong</w:t>
-            </w:r>
-            <w:proofErr w:type="spellEnd"/>
-            <w:r>
-              <w:t xml:space="preserve"> 1 </w:t>
-            </w:r>
-            <w:proofErr w:type="spellStart"/>
-            <w:r>
-              <w:t>ngày</w:t>
-            </w:r>
-            <w:proofErr w:type="spellEnd"/>
+            <w:r>
+              <w:t>Số chuyến xe trong 1 ngày</w:t>
+            </w:r>
           </w:p>
         </w:tc>
       </w:tr>
@@ -3715,21 +2262,8 @@
         <w:ind w:left="1440" w:firstLine="0"/>
       </w:pPr>
       <w:r>
-        <w:t xml:space="preserve">5.2.3 </w:t>
+        <w:t>5.2.3 Hành trình</w:t>
       </w:r>
-      <w:proofErr w:type="spellStart"/>
-      <w:r>
-        <w:t>Hành</w:t>
-      </w:r>
-      <w:proofErr w:type="spellEnd"/>
-      <w:r>
-        <w:t xml:space="preserve"> </w:t>
-      </w:r>
-      <w:proofErr w:type="spellStart"/>
-      <w:r>
-        <w:t>trình</w:t>
-      </w:r>
-      <w:proofErr w:type="spellEnd"/>
     </w:p>
     <w:tbl>
       <w:tblPr>
@@ -3757,19 +2291,9 @@
             <w:pPr>
               <w:pStyle w:val="MyTable"/>
             </w:pPr>
-            <w:proofErr w:type="spellStart"/>
-            <w:r>
-              <w:t>Mã</w:t>
-            </w:r>
-            <w:proofErr w:type="spellEnd"/>
-            <w:r>
-              <w:t xml:space="preserve"> </w:t>
-            </w:r>
-            <w:proofErr w:type="spellStart"/>
-            <w:r>
-              <w:t>số</w:t>
-            </w:r>
-            <w:proofErr w:type="spellEnd"/>
+            <w:r>
+              <w:t>Mã số</w:t>
+            </w:r>
           </w:p>
         </w:tc>
         <w:tc>
@@ -3782,11 +2306,9 @@
             <w:pPr>
               <w:pStyle w:val="MyTable"/>
             </w:pPr>
-            <w:proofErr w:type="spellStart"/>
             <w:r>
               <w:t>TblHanhTrinh</w:t>
             </w:r>
-            <w:proofErr w:type="spellEnd"/>
           </w:p>
         </w:tc>
       </w:tr>
@@ -3825,19 +2347,9 @@
             <w:pPr>
               <w:pStyle w:val="MyTable"/>
             </w:pPr>
-            <w:proofErr w:type="spellStart"/>
-            <w:r>
-              <w:t>Tham</w:t>
-            </w:r>
-            <w:proofErr w:type="spellEnd"/>
-            <w:r>
-              <w:t xml:space="preserve"> </w:t>
-            </w:r>
-            <w:proofErr w:type="spellStart"/>
-            <w:r>
-              <w:t>chiếu</w:t>
-            </w:r>
-            <w:proofErr w:type="spellEnd"/>
+            <w:r>
+              <w:t>Tham chiếu</w:t>
+            </w:r>
           </w:p>
         </w:tc>
         <w:tc>
@@ -3872,19 +2384,9 @@
             <w:pPr>
               <w:pStyle w:val="MyTable"/>
             </w:pPr>
-            <w:proofErr w:type="spellStart"/>
-            <w:r>
-              <w:t>Tên</w:t>
-            </w:r>
-            <w:proofErr w:type="spellEnd"/>
-            <w:r>
-              <w:t xml:space="preserve"> </w:t>
-            </w:r>
-            <w:proofErr w:type="spellStart"/>
-            <w:r>
-              <w:t>bảng</w:t>
-            </w:r>
-            <w:proofErr w:type="spellEnd"/>
+            <w:r>
+              <w:t>Tên bảng</w:t>
+            </w:r>
           </w:p>
         </w:tc>
         <w:tc>
@@ -3897,11 +2399,9 @@
             <w:pPr>
               <w:pStyle w:val="MyTable"/>
             </w:pPr>
-            <w:proofErr w:type="spellStart"/>
             <w:r>
               <w:t>HanhTrinh</w:t>
             </w:r>
-            <w:proofErr w:type="spellEnd"/>
           </w:p>
         </w:tc>
       </w:tr>
@@ -3916,35 +2416,9 @@
             <w:pPr>
               <w:pStyle w:val="MyTable"/>
             </w:pPr>
-            <w:proofErr w:type="spellStart"/>
-            <w:r>
-              <w:t>Danh</w:t>
-            </w:r>
-            <w:proofErr w:type="spellEnd"/>
-            <w:r>
-              <w:t xml:space="preserve"> </w:t>
-            </w:r>
-            <w:proofErr w:type="spellStart"/>
-            <w:r>
-              <w:t>sách</w:t>
-            </w:r>
-            <w:proofErr w:type="spellEnd"/>
-            <w:r>
-              <w:t xml:space="preserve"> </w:t>
-            </w:r>
-            <w:proofErr w:type="spellStart"/>
-            <w:r>
-              <w:t>các</w:t>
-            </w:r>
-            <w:proofErr w:type="spellEnd"/>
-            <w:r>
-              <w:t xml:space="preserve"> </w:t>
-            </w:r>
-            <w:proofErr w:type="spellStart"/>
-            <w:r>
-              <w:t>cột</w:t>
-            </w:r>
-            <w:proofErr w:type="spellEnd"/>
+            <w:r>
+              <w:t>Danh sách các cột</w:t>
+            </w:r>
           </w:p>
         </w:tc>
       </w:tr>
@@ -3972,19 +2446,9 @@
             <w:pPr>
               <w:pStyle w:val="MyTable"/>
             </w:pPr>
-            <w:proofErr w:type="spellStart"/>
-            <w:r>
-              <w:t>Tên</w:t>
-            </w:r>
-            <w:proofErr w:type="spellEnd"/>
-            <w:r>
-              <w:t xml:space="preserve"> </w:t>
-            </w:r>
-            <w:proofErr w:type="spellStart"/>
-            <w:r>
-              <w:t>cột</w:t>
-            </w:r>
-            <w:proofErr w:type="spellEnd"/>
+            <w:r>
+              <w:t>Tên cột</w:t>
+            </w:r>
           </w:p>
         </w:tc>
         <w:tc>
@@ -3996,27 +2460,9 @@
             <w:pPr>
               <w:pStyle w:val="MyTable"/>
             </w:pPr>
-            <w:proofErr w:type="spellStart"/>
-            <w:r>
-              <w:t>Kiểu</w:t>
-            </w:r>
-            <w:proofErr w:type="spellEnd"/>
-            <w:r>
-              <w:t xml:space="preserve"> </w:t>
-            </w:r>
-            <w:proofErr w:type="spellStart"/>
-            <w:r>
-              <w:t>dữ</w:t>
-            </w:r>
-            <w:proofErr w:type="spellEnd"/>
-            <w:r>
-              <w:t xml:space="preserve"> </w:t>
-            </w:r>
-            <w:proofErr w:type="spellStart"/>
-            <w:r>
-              <w:t>liệu</w:t>
-            </w:r>
-            <w:proofErr w:type="spellEnd"/>
+            <w:r>
+              <w:t>Kiểu dữ liệu</w:t>
+            </w:r>
           </w:p>
         </w:tc>
         <w:tc>
@@ -4028,13 +2474,8 @@
             <w:pPr>
               <w:pStyle w:val="MyTable"/>
             </w:pPr>
-            <w:proofErr w:type="spellStart"/>
-            <w:r>
-              <w:t>Phạm</w:t>
-            </w:r>
-            <w:proofErr w:type="spellEnd"/>
-            <w:r>
-              <w:t xml:space="preserve"> vi</w:t>
+            <w:r>
+              <w:t>Phạm vi</w:t>
             </w:r>
           </w:p>
         </w:tc>
@@ -4048,19 +2489,9 @@
             <w:pPr>
               <w:pStyle w:val="MyTable"/>
             </w:pPr>
-            <w:proofErr w:type="spellStart"/>
-            <w:r>
-              <w:t>Thuộc</w:t>
-            </w:r>
-            <w:proofErr w:type="spellEnd"/>
-            <w:r>
-              <w:t xml:space="preserve"> </w:t>
-            </w:r>
-            <w:proofErr w:type="spellStart"/>
-            <w:r>
-              <w:t>tính</w:t>
-            </w:r>
-            <w:proofErr w:type="spellEnd"/>
+            <w:r>
+              <w:t>Thuộc tính</w:t>
+            </w:r>
           </w:p>
         </w:tc>
         <w:tc>
@@ -4072,19 +2503,9 @@
             <w:pPr>
               <w:pStyle w:val="MyTable"/>
             </w:pPr>
-            <w:proofErr w:type="spellStart"/>
-            <w:r>
-              <w:t>Ghi</w:t>
-            </w:r>
-            <w:proofErr w:type="spellEnd"/>
-            <w:r>
-              <w:t xml:space="preserve"> </w:t>
-            </w:r>
-            <w:proofErr w:type="spellStart"/>
-            <w:r>
-              <w:t>chú</w:t>
-            </w:r>
-            <w:proofErr w:type="spellEnd"/>
+            <w:r>
+              <w:t>Ghi chú</w:t>
+            </w:r>
           </w:p>
         </w:tc>
       </w:tr>
@@ -4098,7 +2519,6 @@
               <w:pStyle w:val="MyTable"/>
             </w:pPr>
             <w:r>
-              <w:lastRenderedPageBreak/>
               <w:t>1</w:t>
             </w:r>
           </w:p>
@@ -4111,11 +2531,9 @@
             <w:pPr>
               <w:pStyle w:val="MyTable"/>
             </w:pPr>
-            <w:proofErr w:type="spellStart"/>
             <w:r>
               <w:t>maTuyen</w:t>
             </w:r>
-            <w:proofErr w:type="spellEnd"/>
           </w:p>
         </w:tc>
         <w:tc>
@@ -4126,11 +2544,9 @@
             <w:pPr>
               <w:pStyle w:val="MyTable"/>
             </w:pPr>
-            <w:proofErr w:type="spellStart"/>
             <w:r>
               <w:t>int</w:t>
             </w:r>
-            <w:proofErr w:type="spellEnd"/>
           </w:p>
         </w:tc>
         <w:tc>
@@ -4141,11 +2557,9 @@
             <w:pPr>
               <w:pStyle w:val="MyTable"/>
             </w:pPr>
-            <w:proofErr w:type="spellStart"/>
             <w:r>
               <w:t>int</w:t>
             </w:r>
-            <w:proofErr w:type="spellEnd"/>
           </w:p>
         </w:tc>
         <w:tc>
@@ -4157,19 +2571,9 @@
             <w:pPr>
               <w:pStyle w:val="MyTable"/>
             </w:pPr>
-            <w:proofErr w:type="spellStart"/>
-            <w:r>
-              <w:t>Khóa</w:t>
-            </w:r>
-            <w:proofErr w:type="spellEnd"/>
-            <w:r>
-              <w:t xml:space="preserve"> </w:t>
-            </w:r>
-            <w:proofErr w:type="spellStart"/>
-            <w:r>
-              <w:t>chính</w:t>
-            </w:r>
-            <w:proofErr w:type="spellEnd"/>
+            <w:r>
+              <w:t>Khóa chính</w:t>
+            </w:r>
           </w:p>
         </w:tc>
         <w:tc>
@@ -4180,19 +2584,9 @@
             <w:pPr>
               <w:pStyle w:val="MyTable"/>
             </w:pPr>
-            <w:proofErr w:type="spellStart"/>
-            <w:r>
-              <w:t>Khóa</w:t>
-            </w:r>
-            <w:proofErr w:type="spellEnd"/>
-            <w:r>
-              <w:t xml:space="preserve"> </w:t>
-            </w:r>
-            <w:proofErr w:type="spellStart"/>
-            <w:r>
-              <w:t>ngoại</w:t>
-            </w:r>
-            <w:proofErr w:type="spellEnd"/>
+            <w:r>
+              <w:t>Khóa ngoại</w:t>
+            </w:r>
           </w:p>
         </w:tc>
         <w:tc>
@@ -4203,19 +2597,9 @@
             <w:pPr>
               <w:pStyle w:val="MyTable"/>
             </w:pPr>
-            <w:proofErr w:type="spellStart"/>
-            <w:r>
-              <w:t>Mã</w:t>
-            </w:r>
-            <w:proofErr w:type="spellEnd"/>
-            <w:r>
-              <w:t xml:space="preserve"> </w:t>
-            </w:r>
-            <w:proofErr w:type="spellStart"/>
-            <w:r>
-              <w:t>tuyến</w:t>
-            </w:r>
-            <w:proofErr w:type="spellEnd"/>
+            <w:r>
+              <w:t>Mã tuyến</w:t>
+            </w:r>
           </w:p>
         </w:tc>
       </w:tr>
@@ -4229,6 +2613,7 @@
               <w:pStyle w:val="MyTable"/>
             </w:pPr>
             <w:r>
+              <w:lastRenderedPageBreak/>
               <w:t>2</w:t>
             </w:r>
           </w:p>
@@ -4241,11 +2626,9 @@
             <w:pPr>
               <w:pStyle w:val="MyTable"/>
             </w:pPr>
-            <w:proofErr w:type="spellStart"/>
             <w:r>
               <w:t>maTram</w:t>
             </w:r>
-            <w:proofErr w:type="spellEnd"/>
           </w:p>
         </w:tc>
         <w:tc>
@@ -4256,11 +2639,9 @@
             <w:pPr>
               <w:pStyle w:val="MyTable"/>
             </w:pPr>
-            <w:proofErr w:type="spellStart"/>
             <w:r>
               <w:t>int</w:t>
             </w:r>
-            <w:proofErr w:type="spellEnd"/>
           </w:p>
         </w:tc>
         <w:tc>
@@ -4271,11 +2652,9 @@
             <w:pPr>
               <w:pStyle w:val="MyTable"/>
             </w:pPr>
-            <w:proofErr w:type="spellStart"/>
             <w:r>
               <w:t>int</w:t>
             </w:r>
-            <w:proofErr w:type="spellEnd"/>
           </w:p>
         </w:tc>
         <w:tc>
@@ -4297,19 +2676,9 @@
             <w:pPr>
               <w:pStyle w:val="MyTable"/>
             </w:pPr>
-            <w:proofErr w:type="spellStart"/>
-            <w:r>
-              <w:t>Khóa</w:t>
-            </w:r>
-            <w:proofErr w:type="spellEnd"/>
-            <w:r>
-              <w:t xml:space="preserve"> </w:t>
-            </w:r>
-            <w:proofErr w:type="spellStart"/>
-            <w:r>
-              <w:t>ngoại</w:t>
-            </w:r>
-            <w:proofErr w:type="spellEnd"/>
+            <w:r>
+              <w:t>Khóa ngoại</w:t>
+            </w:r>
           </w:p>
         </w:tc>
         <w:tc>
@@ -4320,19 +2689,9 @@
             <w:pPr>
               <w:pStyle w:val="MyTable"/>
             </w:pPr>
-            <w:proofErr w:type="spellStart"/>
-            <w:r>
-              <w:t>Mã</w:t>
-            </w:r>
-            <w:proofErr w:type="spellEnd"/>
-            <w:r>
-              <w:t xml:space="preserve"> </w:t>
-            </w:r>
-            <w:proofErr w:type="spellStart"/>
-            <w:r>
-              <w:t>trạm</w:t>
-            </w:r>
-            <w:proofErr w:type="spellEnd"/>
+            <w:r>
+              <w:t>Mã trạm</w:t>
+            </w:r>
           </w:p>
         </w:tc>
       </w:tr>
@@ -4358,11 +2717,9 @@
             <w:pPr>
               <w:pStyle w:val="MyTable"/>
             </w:pPr>
-            <w:proofErr w:type="spellStart"/>
             <w:r>
               <w:t>thuTu</w:t>
             </w:r>
-            <w:proofErr w:type="spellEnd"/>
           </w:p>
         </w:tc>
         <w:tc>
@@ -4373,11 +2730,9 @@
             <w:pPr>
               <w:pStyle w:val="MyTable"/>
             </w:pPr>
-            <w:proofErr w:type="spellStart"/>
             <w:r>
               <w:t>int</w:t>
             </w:r>
-            <w:proofErr w:type="spellEnd"/>
           </w:p>
         </w:tc>
         <w:tc>
@@ -4388,11 +2743,9 @@
             <w:pPr>
               <w:pStyle w:val="MyTable"/>
             </w:pPr>
-            <w:proofErr w:type="spellStart"/>
             <w:r>
               <w:t>int</w:t>
             </w:r>
-            <w:proofErr w:type="spellEnd"/>
           </w:p>
         </w:tc>
         <w:tc>
@@ -4414,149 +2767,8 @@
             <w:pPr>
               <w:pStyle w:val="MyTable"/>
             </w:pPr>
-            <w:proofErr w:type="spellStart"/>
-            <w:r>
-              <w:t>Số</w:t>
-            </w:r>
-            <w:proofErr w:type="spellEnd"/>
-            <w:r>
-              <w:t xml:space="preserve"> </w:t>
-            </w:r>
-            <w:proofErr w:type="spellStart"/>
-            <w:r>
-              <w:t>thứ</w:t>
-            </w:r>
-            <w:proofErr w:type="spellEnd"/>
-            <w:r>
-              <w:t xml:space="preserve"> </w:t>
-            </w:r>
-            <w:proofErr w:type="spellStart"/>
-            <w:r>
-              <w:t>tự</w:t>
-            </w:r>
-            <w:proofErr w:type="spellEnd"/>
-            <w:r>
-              <w:t xml:space="preserve"> </w:t>
-            </w:r>
-            <w:proofErr w:type="spellStart"/>
-            <w:r>
-              <w:t>của</w:t>
-            </w:r>
-            <w:proofErr w:type="spellEnd"/>
-            <w:r>
-              <w:t xml:space="preserve"> </w:t>
-            </w:r>
-            <w:proofErr w:type="spellStart"/>
-            <w:r>
-              <w:t>trạm</w:t>
-            </w:r>
-            <w:proofErr w:type="spellEnd"/>
-            <w:r>
-              <w:t xml:space="preserve"> (0: </w:t>
-            </w:r>
-            <w:proofErr w:type="spellStart"/>
-            <w:r>
-              <w:t>xuất</w:t>
-            </w:r>
-            <w:proofErr w:type="spellEnd"/>
-            <w:r>
-              <w:t xml:space="preserve"> </w:t>
-            </w:r>
-            <w:proofErr w:type="spellStart"/>
-            <w:r>
-              <w:t>phát</w:t>
-            </w:r>
-            <w:proofErr w:type="spellEnd"/>
-            <w:r>
-              <w:t xml:space="preserve">, 1: </w:t>
-            </w:r>
-            <w:proofErr w:type="spellStart"/>
-            <w:r>
-              <w:t>trạm</w:t>
-            </w:r>
-            <w:proofErr w:type="spellEnd"/>
-            <w:r>
-              <w:t xml:space="preserve"> </w:t>
-            </w:r>
-            <w:proofErr w:type="spellStart"/>
-            <w:r>
-              <w:t>cuối</w:t>
-            </w:r>
-            <w:proofErr w:type="spellEnd"/>
-            <w:r>
-              <w:t xml:space="preserve">, </w:t>
-            </w:r>
-            <w:proofErr w:type="spellStart"/>
-            <w:r>
-              <w:t>các</w:t>
-            </w:r>
-            <w:proofErr w:type="spellEnd"/>
-            <w:r>
-              <w:t xml:space="preserve"> </w:t>
-            </w:r>
-            <w:proofErr w:type="spellStart"/>
-            <w:r>
-              <w:t>trạm</w:t>
-            </w:r>
-            <w:proofErr w:type="spellEnd"/>
-            <w:r>
-              <w:t xml:space="preserve"> </w:t>
-            </w:r>
-            <w:proofErr w:type="spellStart"/>
-            <w:r>
-              <w:t>khác</w:t>
-            </w:r>
-            <w:proofErr w:type="spellEnd"/>
-            <w:r>
-              <w:t xml:space="preserve"> </w:t>
-            </w:r>
-            <w:proofErr w:type="spellStart"/>
-            <w:r>
-              <w:t>theo</w:t>
-            </w:r>
-            <w:proofErr w:type="spellEnd"/>
-            <w:r>
-              <w:t xml:space="preserve"> </w:t>
-            </w:r>
-            <w:proofErr w:type="spellStart"/>
-            <w:r>
-              <w:t>thứ</w:t>
-            </w:r>
-            <w:proofErr w:type="spellEnd"/>
-            <w:r>
-              <w:t xml:space="preserve"> </w:t>
-            </w:r>
-            <w:proofErr w:type="spellStart"/>
-            <w:r>
-              <w:t>tự</w:t>
-            </w:r>
-            <w:proofErr w:type="spellEnd"/>
-            <w:r>
-              <w:t xml:space="preserve"> </w:t>
-            </w:r>
-            <w:proofErr w:type="spellStart"/>
-            <w:r>
-              <w:t>từ</w:t>
-            </w:r>
-            <w:proofErr w:type="spellEnd"/>
-            <w:r>
-              <w:t xml:space="preserve"> 2 </w:t>
-            </w:r>
-            <w:proofErr w:type="spellStart"/>
-            <w:r>
-              <w:t>trở</w:t>
-            </w:r>
-            <w:proofErr w:type="spellEnd"/>
-            <w:r>
-              <w:t xml:space="preserve"> </w:t>
-            </w:r>
-            <w:proofErr w:type="spellStart"/>
-            <w:r>
-              <w:t>đi</w:t>
-            </w:r>
-            <w:proofErr w:type="spellEnd"/>
-            <w:r>
-              <w:t>)</w:t>
+            <w:r>
+              <w:t>Số thứ tự của trạm (0: xuất phát, 1: trạm cuối, các trạm khác theo thứ tự từ 2 trở đi)</w:t>
             </w:r>
           </w:p>
         </w:tc>
@@ -4574,23 +2786,8 @@
         <w:ind w:left="1440" w:firstLine="0"/>
       </w:pPr>
       <w:r>
-        <w:t xml:space="preserve">5.2.4 </w:t>
+        <w:t>5.2.4 Chuyến xe</w:t>
       </w:r>
-      <w:proofErr w:type="spellStart"/>
-      <w:r>
-        <w:t>Chuyến</w:t>
-      </w:r>
-      <w:proofErr w:type="spellEnd"/>
-      <w:r>
-        <w:t xml:space="preserve"> </w:t>
-      </w:r>
-      <w:proofErr w:type="spellStart"/>
-      <w:proofErr w:type="gramStart"/>
-      <w:r>
-        <w:t>xe</w:t>
-      </w:r>
-      <w:proofErr w:type="spellEnd"/>
-      <w:proofErr w:type="gramEnd"/>
     </w:p>
     <w:tbl>
       <w:tblPr>
@@ -4617,19 +2814,9 @@
             <w:pPr>
               <w:pStyle w:val="MyTable"/>
             </w:pPr>
-            <w:proofErr w:type="spellStart"/>
-            <w:r>
-              <w:t>Mã</w:t>
-            </w:r>
-            <w:proofErr w:type="spellEnd"/>
-            <w:r>
-              <w:t xml:space="preserve"> </w:t>
-            </w:r>
-            <w:proofErr w:type="spellStart"/>
-            <w:r>
-              <w:t>số</w:t>
-            </w:r>
-            <w:proofErr w:type="spellEnd"/>
+            <w:r>
+              <w:t>Mã số</w:t>
+            </w:r>
           </w:p>
         </w:tc>
         <w:tc>
@@ -4642,11 +2829,9 @@
             <w:pPr>
               <w:pStyle w:val="MyTable"/>
             </w:pPr>
-            <w:proofErr w:type="spellStart"/>
             <w:r>
               <w:t>TblChuyenXe</w:t>
             </w:r>
-            <w:proofErr w:type="spellEnd"/>
           </w:p>
         </w:tc>
       </w:tr>
@@ -4685,19 +2870,9 @@
             <w:pPr>
               <w:pStyle w:val="MyTable"/>
             </w:pPr>
-            <w:proofErr w:type="spellStart"/>
-            <w:r>
-              <w:t>Tham</w:t>
-            </w:r>
-            <w:proofErr w:type="spellEnd"/>
-            <w:r>
-              <w:t xml:space="preserve"> </w:t>
-            </w:r>
-            <w:proofErr w:type="spellStart"/>
-            <w:r>
-              <w:t>chiếu</w:t>
-            </w:r>
-            <w:proofErr w:type="spellEnd"/>
+            <w:r>
+              <w:t>Tham chiếu</w:t>
+            </w:r>
           </w:p>
         </w:tc>
         <w:tc>
@@ -4732,19 +2907,9 @@
             <w:pPr>
               <w:pStyle w:val="MyTable"/>
             </w:pPr>
-            <w:proofErr w:type="spellStart"/>
-            <w:r>
-              <w:t>Tên</w:t>
-            </w:r>
-            <w:proofErr w:type="spellEnd"/>
-            <w:r>
-              <w:t xml:space="preserve"> </w:t>
-            </w:r>
-            <w:proofErr w:type="spellStart"/>
-            <w:r>
-              <w:t>bảng</w:t>
-            </w:r>
-            <w:proofErr w:type="spellEnd"/>
+            <w:r>
+              <w:t>Tên bảng</w:t>
+            </w:r>
           </w:p>
         </w:tc>
         <w:tc>
@@ -4757,11 +2922,9 @@
             <w:pPr>
               <w:pStyle w:val="MyTable"/>
             </w:pPr>
-            <w:proofErr w:type="spellStart"/>
             <w:r>
               <w:t>ChuyenXe</w:t>
             </w:r>
-            <w:proofErr w:type="spellEnd"/>
           </w:p>
         </w:tc>
       </w:tr>
@@ -4776,35 +2939,9 @@
             <w:pPr>
               <w:pStyle w:val="MyTable"/>
             </w:pPr>
-            <w:proofErr w:type="spellStart"/>
-            <w:r>
-              <w:t>Danh</w:t>
-            </w:r>
-            <w:proofErr w:type="spellEnd"/>
-            <w:r>
-              <w:t xml:space="preserve"> </w:t>
-            </w:r>
-            <w:proofErr w:type="spellStart"/>
-            <w:r>
-              <w:t>sách</w:t>
-            </w:r>
-            <w:proofErr w:type="spellEnd"/>
-            <w:r>
-              <w:t xml:space="preserve"> </w:t>
-            </w:r>
-            <w:proofErr w:type="spellStart"/>
-            <w:r>
-              <w:t>các</w:t>
-            </w:r>
-            <w:proofErr w:type="spellEnd"/>
-            <w:r>
-              <w:t xml:space="preserve"> </w:t>
-            </w:r>
-            <w:proofErr w:type="spellStart"/>
-            <w:r>
-              <w:t>cột</w:t>
-            </w:r>
-            <w:proofErr w:type="spellEnd"/>
+            <w:r>
+              <w:t>Danh sách các cột</w:t>
+            </w:r>
           </w:p>
         </w:tc>
       </w:tr>
@@ -4832,19 +2969,9 @@
             <w:pPr>
               <w:pStyle w:val="MyTable"/>
             </w:pPr>
-            <w:proofErr w:type="spellStart"/>
-            <w:r>
-              <w:t>Tên</w:t>
-            </w:r>
-            <w:proofErr w:type="spellEnd"/>
-            <w:r>
-              <w:t xml:space="preserve"> </w:t>
-            </w:r>
-            <w:proofErr w:type="spellStart"/>
-            <w:r>
-              <w:t>cột</w:t>
-            </w:r>
-            <w:proofErr w:type="spellEnd"/>
+            <w:r>
+              <w:t>Tên cột</w:t>
+            </w:r>
           </w:p>
         </w:tc>
         <w:tc>
@@ -4856,27 +2983,9 @@
             <w:pPr>
               <w:pStyle w:val="MyTable"/>
             </w:pPr>
-            <w:proofErr w:type="spellStart"/>
-            <w:r>
-              <w:t>Kiểu</w:t>
-            </w:r>
-            <w:proofErr w:type="spellEnd"/>
-            <w:r>
-              <w:t xml:space="preserve"> </w:t>
-            </w:r>
-            <w:proofErr w:type="spellStart"/>
-            <w:r>
-              <w:t>dữ</w:t>
-            </w:r>
-            <w:proofErr w:type="spellEnd"/>
-            <w:r>
-              <w:t xml:space="preserve"> </w:t>
-            </w:r>
-            <w:proofErr w:type="spellStart"/>
-            <w:r>
-              <w:t>liệu</w:t>
-            </w:r>
-            <w:proofErr w:type="spellEnd"/>
+            <w:r>
+              <w:t>Kiểu dữ liệu</w:t>
+            </w:r>
           </w:p>
         </w:tc>
         <w:tc>
@@ -4888,13 +2997,8 @@
             <w:pPr>
               <w:pStyle w:val="MyTable"/>
             </w:pPr>
-            <w:proofErr w:type="spellStart"/>
-            <w:r>
-              <w:t>Phạm</w:t>
-            </w:r>
-            <w:proofErr w:type="spellEnd"/>
-            <w:r>
-              <w:t xml:space="preserve"> vi</w:t>
+            <w:r>
+              <w:t>Phạm vi</w:t>
             </w:r>
           </w:p>
         </w:tc>
@@ -4907,19 +3011,9 @@
             <w:pPr>
               <w:pStyle w:val="MyTable"/>
             </w:pPr>
-            <w:proofErr w:type="spellStart"/>
-            <w:r>
-              <w:t>Thuộc</w:t>
-            </w:r>
-            <w:proofErr w:type="spellEnd"/>
-            <w:r>
-              <w:t xml:space="preserve"> </w:t>
-            </w:r>
-            <w:proofErr w:type="spellStart"/>
-            <w:r>
-              <w:t>tính</w:t>
-            </w:r>
-            <w:proofErr w:type="spellEnd"/>
+            <w:r>
+              <w:t>Thuộc tính</w:t>
+            </w:r>
           </w:p>
         </w:tc>
         <w:tc>
@@ -4931,19 +3025,9 @@
             <w:pPr>
               <w:pStyle w:val="MyTable"/>
             </w:pPr>
-            <w:proofErr w:type="spellStart"/>
-            <w:r>
-              <w:t>Ghi</w:t>
-            </w:r>
-            <w:proofErr w:type="spellEnd"/>
-            <w:r>
-              <w:t xml:space="preserve"> </w:t>
-            </w:r>
-            <w:proofErr w:type="spellStart"/>
-            <w:r>
-              <w:t>chú</w:t>
-            </w:r>
-            <w:proofErr w:type="spellEnd"/>
+            <w:r>
+              <w:t>Ghi chú</w:t>
+            </w:r>
           </w:p>
         </w:tc>
       </w:tr>
@@ -4969,11 +3053,9 @@
             <w:pPr>
               <w:pStyle w:val="MyTable"/>
             </w:pPr>
-            <w:proofErr w:type="spellStart"/>
             <w:r>
               <w:t>maChuyen</w:t>
             </w:r>
-            <w:proofErr w:type="spellEnd"/>
           </w:p>
         </w:tc>
         <w:tc>
@@ -4984,11 +3066,9 @@
             <w:pPr>
               <w:pStyle w:val="MyTable"/>
             </w:pPr>
-            <w:proofErr w:type="spellStart"/>
             <w:r>
               <w:t>int</w:t>
             </w:r>
-            <w:proofErr w:type="spellEnd"/>
           </w:p>
         </w:tc>
         <w:tc>
@@ -4999,11 +3079,9 @@
             <w:pPr>
               <w:pStyle w:val="MyTable"/>
             </w:pPr>
-            <w:proofErr w:type="spellStart"/>
             <w:r>
               <w:t>int</w:t>
             </w:r>
-            <w:proofErr w:type="spellEnd"/>
           </w:p>
         </w:tc>
         <w:tc>
@@ -5014,19 +3092,9 @@
             <w:pPr>
               <w:pStyle w:val="MyTable"/>
             </w:pPr>
-            <w:proofErr w:type="spellStart"/>
-            <w:r>
-              <w:t>Khóa</w:t>
-            </w:r>
-            <w:proofErr w:type="spellEnd"/>
-            <w:r>
-              <w:t xml:space="preserve"> </w:t>
-            </w:r>
-            <w:proofErr w:type="spellStart"/>
-            <w:r>
-              <w:t>chính</w:t>
-            </w:r>
-            <w:proofErr w:type="spellEnd"/>
+            <w:r>
+              <w:t>Khóa chính</w:t>
+            </w:r>
           </w:p>
         </w:tc>
         <w:tc>
@@ -5037,75 +3105,9 @@
             <w:pPr>
               <w:pStyle w:val="MyTable"/>
             </w:pPr>
-            <w:proofErr w:type="spellStart"/>
-            <w:r>
-              <w:t>Mã</w:t>
-            </w:r>
-            <w:proofErr w:type="spellEnd"/>
-            <w:r>
-              <w:t xml:space="preserve"> </w:t>
-            </w:r>
-            <w:proofErr w:type="spellStart"/>
-            <w:r>
-              <w:t>chuyến</w:t>
-            </w:r>
-            <w:proofErr w:type="spellEnd"/>
-            <w:r>
-              <w:t xml:space="preserve"> </w:t>
-            </w:r>
-            <w:proofErr w:type="spellStart"/>
-            <w:r>
-              <w:t>xác</w:t>
-            </w:r>
-            <w:proofErr w:type="spellEnd"/>
-            <w:r>
-              <w:t xml:space="preserve"> </w:t>
-            </w:r>
-            <w:proofErr w:type="spellStart"/>
-            <w:r>
-              <w:t>định</w:t>
-            </w:r>
-            <w:proofErr w:type="spellEnd"/>
-            <w:r>
-              <w:t xml:space="preserve"> </w:t>
-            </w:r>
-            <w:proofErr w:type="spellStart"/>
-            <w:r>
-              <w:t>duy</w:t>
-            </w:r>
-            <w:proofErr w:type="spellEnd"/>
-            <w:r>
-              <w:t xml:space="preserve"> </w:t>
-            </w:r>
-            <w:proofErr w:type="spellStart"/>
-            <w:r>
-              <w:t>nhất</w:t>
-            </w:r>
-            <w:proofErr w:type="spellEnd"/>
-            <w:r>
-              <w:t xml:space="preserve"> </w:t>
-            </w:r>
-            <w:proofErr w:type="spellStart"/>
-            <w:r>
-              <w:t>một</w:t>
-            </w:r>
-            <w:proofErr w:type="spellEnd"/>
-            <w:r>
-              <w:t xml:space="preserve"> </w:t>
-            </w:r>
-            <w:proofErr w:type="spellStart"/>
-            <w:r>
-              <w:t>chuyến</w:t>
-            </w:r>
-            <w:proofErr w:type="spellEnd"/>
-            <w:r>
-              <w:t xml:space="preserve"> </w:t>
-            </w:r>
-            <w:proofErr w:type="spellStart"/>
-            <w:r>
-              <w:t>xe</w:t>
-            </w:r>
-            <w:proofErr w:type="spellEnd"/>
+            <w:r>
+              <w:t>Mã chuyến xác định duy nhất một chuyến xe</w:t>
+            </w:r>
           </w:p>
         </w:tc>
       </w:tr>
@@ -5131,11 +3133,9 @@
             <w:pPr>
               <w:pStyle w:val="MyTable"/>
             </w:pPr>
-            <w:proofErr w:type="spellStart"/>
             <w:r>
               <w:t>maTuyen</w:t>
             </w:r>
-            <w:proofErr w:type="spellEnd"/>
           </w:p>
         </w:tc>
         <w:tc>
@@ -5146,11 +3146,9 @@
             <w:pPr>
               <w:pStyle w:val="MyTable"/>
             </w:pPr>
-            <w:proofErr w:type="spellStart"/>
             <w:r>
               <w:t>int</w:t>
             </w:r>
-            <w:proofErr w:type="spellEnd"/>
           </w:p>
         </w:tc>
         <w:tc>
@@ -5161,11 +3159,9 @@
             <w:pPr>
               <w:pStyle w:val="MyTable"/>
             </w:pPr>
-            <w:proofErr w:type="spellStart"/>
             <w:r>
               <w:t>int</w:t>
             </w:r>
-            <w:proofErr w:type="spellEnd"/>
           </w:p>
         </w:tc>
         <w:tc>
@@ -5176,19 +3172,9 @@
             <w:pPr>
               <w:pStyle w:val="MyTable"/>
             </w:pPr>
-            <w:proofErr w:type="spellStart"/>
-            <w:r>
-              <w:t>Khóa</w:t>
-            </w:r>
-            <w:proofErr w:type="spellEnd"/>
-            <w:r>
-              <w:t xml:space="preserve"> </w:t>
-            </w:r>
-            <w:proofErr w:type="spellStart"/>
-            <w:r>
-              <w:t>ngoại</w:t>
-            </w:r>
-            <w:proofErr w:type="spellEnd"/>
+            <w:r>
+              <w:t>Khóa ngoại</w:t>
+            </w:r>
           </w:p>
         </w:tc>
         <w:tc>
@@ -5199,59 +3185,9 @@
             <w:pPr>
               <w:pStyle w:val="MyTable"/>
             </w:pPr>
-            <w:proofErr w:type="spellStart"/>
-            <w:r>
-              <w:t>Mã</w:t>
-            </w:r>
-            <w:proofErr w:type="spellEnd"/>
-            <w:r>
-              <w:t xml:space="preserve"> </w:t>
-            </w:r>
-            <w:proofErr w:type="spellStart"/>
-            <w:r>
-              <w:t>tuyến</w:t>
-            </w:r>
-            <w:proofErr w:type="spellEnd"/>
-            <w:r>
-              <w:t xml:space="preserve"> </w:t>
-            </w:r>
-            <w:proofErr w:type="spellStart"/>
-            <w:r>
-              <w:t>mà</w:t>
-            </w:r>
-            <w:proofErr w:type="spellEnd"/>
-            <w:r>
-              <w:t xml:space="preserve"> </w:t>
-            </w:r>
-            <w:proofErr w:type="spellStart"/>
-            <w:r>
-              <w:t>chuyến</w:t>
-            </w:r>
-            <w:proofErr w:type="spellEnd"/>
-            <w:r>
-              <w:t xml:space="preserve"> </w:t>
-            </w:r>
-            <w:proofErr w:type="spellStart"/>
-            <w:r>
-              <w:t>xe</w:t>
-            </w:r>
-            <w:proofErr w:type="spellEnd"/>
-            <w:r>
-              <w:t xml:space="preserve"> </w:t>
-            </w:r>
-            <w:proofErr w:type="spellStart"/>
-            <w:r>
-              <w:t>thuộc</w:t>
-            </w:r>
-            <w:proofErr w:type="spellEnd"/>
-            <w:r>
-              <w:t xml:space="preserve"> </w:t>
-            </w:r>
-            <w:proofErr w:type="spellStart"/>
-            <w:r>
-              <w:t>về</w:t>
-            </w:r>
-            <w:proofErr w:type="spellEnd"/>
+            <w:r>
+              <w:t>Mã tuyến mà chuyến xe thuộc về</w:t>
+            </w:r>
           </w:p>
         </w:tc>
       </w:tr>
@@ -5277,11 +3213,9 @@
             <w:pPr>
               <w:pStyle w:val="MyTable"/>
             </w:pPr>
-            <w:proofErr w:type="spellStart"/>
             <w:r>
               <w:t>ngayGioChay</w:t>
             </w:r>
-            <w:proofErr w:type="spellEnd"/>
           </w:p>
         </w:tc>
         <w:tc>
@@ -5292,11 +3226,9 @@
             <w:pPr>
               <w:pStyle w:val="MyTable"/>
             </w:pPr>
-            <w:proofErr w:type="spellStart"/>
             <w:r>
               <w:t>datetime</w:t>
             </w:r>
-            <w:proofErr w:type="spellEnd"/>
           </w:p>
         </w:tc>
         <w:tc>
@@ -5307,11 +3239,9 @@
             <w:pPr>
               <w:pStyle w:val="MyTable"/>
             </w:pPr>
-            <w:proofErr w:type="spellStart"/>
             <w:r>
               <w:t>datetime</w:t>
             </w:r>
-            <w:proofErr w:type="spellEnd"/>
           </w:p>
         </w:tc>
         <w:tc>
@@ -5332,59 +3262,9 @@
             <w:pPr>
               <w:pStyle w:val="MyTable"/>
             </w:pPr>
-            <w:proofErr w:type="spellStart"/>
-            <w:r>
-              <w:t>Ngày</w:t>
-            </w:r>
-            <w:proofErr w:type="spellEnd"/>
-            <w:r>
-              <w:t xml:space="preserve"> </w:t>
-            </w:r>
-            <w:proofErr w:type="spellStart"/>
-            <w:r>
-              <w:t>giờ</w:t>
-            </w:r>
-            <w:proofErr w:type="spellEnd"/>
-            <w:r>
-              <w:t xml:space="preserve"> </w:t>
-            </w:r>
-            <w:proofErr w:type="spellStart"/>
-            <w:r>
-              <w:t>xuất</w:t>
-            </w:r>
-            <w:proofErr w:type="spellEnd"/>
-            <w:r>
-              <w:t xml:space="preserve"> </w:t>
-            </w:r>
-            <w:proofErr w:type="spellStart"/>
-            <w:r>
-              <w:t>phát</w:t>
-            </w:r>
-            <w:proofErr w:type="spellEnd"/>
-            <w:r>
-              <w:t xml:space="preserve"> </w:t>
-            </w:r>
-            <w:proofErr w:type="spellStart"/>
-            <w:r>
-              <w:t>của</w:t>
-            </w:r>
-            <w:proofErr w:type="spellEnd"/>
-            <w:r>
-              <w:t xml:space="preserve"> </w:t>
-            </w:r>
-            <w:proofErr w:type="spellStart"/>
-            <w:r>
-              <w:t>chuyến</w:t>
-            </w:r>
-            <w:proofErr w:type="spellEnd"/>
-            <w:r>
-              <w:t xml:space="preserve"> </w:t>
-            </w:r>
-            <w:proofErr w:type="spellStart"/>
-            <w:r>
-              <w:t>xe</w:t>
-            </w:r>
-            <w:proofErr w:type="spellEnd"/>
+            <w:r>
+              <w:t>Ngày giờ xuất phát của chuyến xe</w:t>
+            </w:r>
           </w:p>
         </w:tc>
       </w:tr>
@@ -5410,11 +3290,9 @@
             <w:pPr>
               <w:pStyle w:val="MyTable"/>
             </w:pPr>
-            <w:proofErr w:type="spellStart"/>
             <w:r>
               <w:t>taiXe</w:t>
             </w:r>
-            <w:proofErr w:type="spellEnd"/>
           </w:p>
         </w:tc>
         <w:tc>
@@ -5425,11 +3303,9 @@
             <w:pPr>
               <w:pStyle w:val="MyTable"/>
             </w:pPr>
-            <w:proofErr w:type="spellStart"/>
             <w:r>
               <w:t>int</w:t>
             </w:r>
-            <w:proofErr w:type="spellEnd"/>
           </w:p>
         </w:tc>
         <w:tc>
@@ -5440,11 +3316,9 @@
             <w:pPr>
               <w:pStyle w:val="MyTable"/>
             </w:pPr>
-            <w:proofErr w:type="spellStart"/>
             <w:r>
               <w:t>int</w:t>
             </w:r>
-            <w:proofErr w:type="spellEnd"/>
           </w:p>
         </w:tc>
         <w:tc>
@@ -5455,19 +3329,9 @@
             <w:pPr>
               <w:pStyle w:val="MyTable"/>
             </w:pPr>
-            <w:proofErr w:type="spellStart"/>
-            <w:r>
-              <w:t>Khóa</w:t>
-            </w:r>
-            <w:proofErr w:type="spellEnd"/>
-            <w:r>
-              <w:t xml:space="preserve"> </w:t>
-            </w:r>
-            <w:proofErr w:type="spellStart"/>
-            <w:r>
-              <w:t>ngoại</w:t>
-            </w:r>
-            <w:proofErr w:type="spellEnd"/>
+            <w:r>
+              <w:t>Khóa ngoại</w:t>
+            </w:r>
           </w:p>
         </w:tc>
         <w:tc>
@@ -5478,77 +3342,9 @@
             <w:pPr>
               <w:pStyle w:val="MyTable"/>
             </w:pPr>
-            <w:proofErr w:type="spellStart"/>
-            <w:r>
-              <w:t>Mã</w:t>
-            </w:r>
-            <w:proofErr w:type="spellEnd"/>
-            <w:r>
-              <w:t xml:space="preserve"> </w:t>
-            </w:r>
-            <w:proofErr w:type="spellStart"/>
-            <w:r>
-              <w:t>nhân</w:t>
-            </w:r>
-            <w:proofErr w:type="spellEnd"/>
-            <w:r>
-              <w:t xml:space="preserve"> </w:t>
-            </w:r>
-            <w:proofErr w:type="spellStart"/>
-            <w:r>
-              <w:t>viên</w:t>
-            </w:r>
-            <w:proofErr w:type="spellEnd"/>
-            <w:r>
-              <w:t xml:space="preserve"> </w:t>
-            </w:r>
-            <w:proofErr w:type="spellStart"/>
-            <w:r>
-              <w:t>của</w:t>
-            </w:r>
-            <w:proofErr w:type="spellEnd"/>
-            <w:r>
-              <w:t xml:space="preserve"> </w:t>
-            </w:r>
-            <w:proofErr w:type="spellStart"/>
-            <w:r>
-              <w:t>tài</w:t>
-            </w:r>
-            <w:proofErr w:type="spellEnd"/>
-            <w:r>
-              <w:t xml:space="preserve"> </w:t>
-            </w:r>
-            <w:proofErr w:type="spellStart"/>
-            <w:r>
-              <w:t>xế</w:t>
-            </w:r>
-            <w:proofErr w:type="spellEnd"/>
-            <w:r>
-              <w:t xml:space="preserve"> </w:t>
-            </w:r>
-            <w:proofErr w:type="spellStart"/>
-            <w:r>
-              <w:t>chạy</w:t>
-            </w:r>
-            <w:proofErr w:type="spellEnd"/>
-            <w:r>
-              <w:t xml:space="preserve"> </w:t>
-            </w:r>
-            <w:proofErr w:type="spellStart"/>
-            <w:r>
-              <w:t>chuyến</w:t>
-            </w:r>
-            <w:proofErr w:type="spellEnd"/>
-            <w:r>
-              <w:t xml:space="preserve"> </w:t>
-            </w:r>
-            <w:proofErr w:type="spellStart"/>
-            <w:r>
-              <w:t>xe</w:t>
-            </w:r>
-            <w:bookmarkStart w:id="0" w:name="_GoBack"/>
-            <w:bookmarkEnd w:id="0"/>
-            <w:proofErr w:type="spellEnd"/>
+            <w:r>
+              <w:t>Mã nhân viên của tài xế chạy chuyến xe</w:t>
+            </w:r>
           </w:p>
         </w:tc>
       </w:tr>
@@ -5572,8 +3368,8 @@
 </file>
 
 <file path=word/numbering.xml><?xml version="1.0" encoding="utf-8"?>
-<w:numbering xmlns:wpc="http://schemas.microsoft.com/office/word/2010/wordprocessingCanvas" xmlns:mc="http://schemas.openxmlformats.org/markup-compatibility/2006" xmlns:o="urn:schemas-microsoft-com:office:office" xmlns:r="http://schemas.openxmlformats.org/officeDocument/2006/relationships" xmlns:m="http://schemas.openxmlformats.org/officeDocument/2006/math" xmlns:v="urn:schemas-microsoft-com:vml" xmlns:wp14="http://schemas.microsoft.com/office/word/2010/wordprocessingDrawing" xmlns:wp="http://schemas.openxmlformats.org/drawingml/2006/wordprocessingDrawing" xmlns:w10="urn:schemas-microsoft-com:office:word" xmlns:w="http://schemas.openxmlformats.org/wordprocessingml/2006/main" xmlns:w14="http://schemas.microsoft.com/office/word/2010/wordml" xmlns:w15="http://schemas.microsoft.com/office/word/2012/wordml" xmlns:wpg="http://schemas.microsoft.com/office/word/2010/wordprocessingGroup" xmlns:wpi="http://schemas.microsoft.com/office/word/2010/wordprocessingInk" xmlns:wne="http://schemas.microsoft.com/office/word/2006/wordml" xmlns:wps="http://schemas.microsoft.com/office/word/2010/wordprocessingShape" mc:Ignorable="w14 w15 wp14">
-  <w:abstractNum w:abstractNumId="0">
+<w:numbering xmlns:wpc="http://schemas.microsoft.com/office/word/2010/wordprocessingCanvas" xmlns:cx="http://schemas.microsoft.com/office/drawing/2014/chartex" xmlns:cx1="http://schemas.microsoft.com/office/drawing/2015/9/8/chartex" xmlns:cx2="http://schemas.microsoft.com/office/drawing/2015/10/21/chartex" xmlns:cx3="http://schemas.microsoft.com/office/drawing/2016/5/9/chartex" xmlns:cx4="http://schemas.microsoft.com/office/drawing/2016/5/10/chartex" xmlns:cx5="http://schemas.microsoft.com/office/drawing/2016/5/11/chartex" xmlns:cx6="http://schemas.microsoft.com/office/drawing/2016/5/12/chartex" xmlns:cx7="http://schemas.microsoft.com/office/drawing/2016/5/13/chartex" xmlns:cx8="http://schemas.microsoft.com/office/drawing/2016/5/14/chartex" xmlns:mc="http://schemas.openxmlformats.org/markup-compatibility/2006" xmlns:aink="http://schemas.microsoft.com/office/drawing/2016/ink" xmlns:am3d="http://schemas.microsoft.com/office/drawing/2017/model3d" xmlns:o="urn:schemas-microsoft-com:office:office" xmlns:r="http://schemas.openxmlformats.org/officeDocument/2006/relationships" xmlns:m="http://schemas.openxmlformats.org/officeDocument/2006/math" xmlns:v="urn:schemas-microsoft-com:vml" xmlns:wp14="http://schemas.microsoft.com/office/word/2010/wordprocessingDrawing" xmlns:wp="http://schemas.openxmlformats.org/drawingml/2006/wordprocessingDrawing" xmlns:w10="urn:schemas-microsoft-com:office:word" xmlns:w="http://schemas.openxmlformats.org/wordprocessingml/2006/main" xmlns:w14="http://schemas.microsoft.com/office/word/2010/wordml" xmlns:w15="http://schemas.microsoft.com/office/word/2012/wordml" xmlns:w16cid="http://schemas.microsoft.com/office/word/2016/wordml/cid" xmlns:w16se="http://schemas.microsoft.com/office/word/2015/wordml/symex" xmlns:wpg="http://schemas.microsoft.com/office/word/2010/wordprocessingGroup" xmlns:wpi="http://schemas.microsoft.com/office/word/2010/wordprocessingInk" xmlns:wne="http://schemas.microsoft.com/office/word/2006/wordml" xmlns:wps="http://schemas.microsoft.com/office/word/2010/wordprocessingShape" mc:Ignorable="w14 w15 w16se w16cid wp14">
+  <w:abstractNum w:abstractNumId="0" w15:restartNumberingAfterBreak="0">
     <w:nsid w:val="03A213BE"/>
     <w:multiLevelType w:val="hybridMultilevel"/>
     <w:tmpl w:val="4B6028DC"/>
@@ -5685,7 +3481,7 @@
       </w:rPr>
     </w:lvl>
   </w:abstractNum>
-  <w:abstractNum w:abstractNumId="1">
+  <w:abstractNum w:abstractNumId="1" w15:restartNumberingAfterBreak="0">
     <w:nsid w:val="06257071"/>
     <w:multiLevelType w:val="multilevel"/>
     <w:tmpl w:val="DFCAEAFE"/>
@@ -5781,7 +3577,7 @@
       </w:pPr>
     </w:lvl>
   </w:abstractNum>
-  <w:abstractNum w:abstractNumId="2">
+  <w:abstractNum w:abstractNumId="2" w15:restartNumberingAfterBreak="0">
     <w:nsid w:val="094F5771"/>
     <w:multiLevelType w:val="hybridMultilevel"/>
     <w:tmpl w:val="E0C6C794"/>
@@ -5895,7 +3691,7 @@
       </w:rPr>
     </w:lvl>
   </w:abstractNum>
-  <w:abstractNum w:abstractNumId="3">
+  <w:abstractNum w:abstractNumId="3" w15:restartNumberingAfterBreak="0">
     <w:nsid w:val="0EB971BC"/>
     <w:multiLevelType w:val="multilevel"/>
     <w:tmpl w:val="0CC05E9C"/>
@@ -6016,7 +3812,7 @@
       </w:rPr>
     </w:lvl>
   </w:abstractNum>
-  <w:abstractNum w:abstractNumId="4">
+  <w:abstractNum w:abstractNumId="4" w15:restartNumberingAfterBreak="0">
     <w:nsid w:val="196D1671"/>
     <w:multiLevelType w:val="multilevel"/>
     <w:tmpl w:val="42AE90D6"/>
@@ -6131,7 +3927,7 @@
       </w:rPr>
     </w:lvl>
   </w:abstractNum>
-  <w:abstractNum w:abstractNumId="5">
+  <w:abstractNum w:abstractNumId="5" w15:restartNumberingAfterBreak="0">
     <w:nsid w:val="289B7C1E"/>
     <w:multiLevelType w:val="multilevel"/>
     <w:tmpl w:val="AB3807E0"/>
@@ -6222,7 +4018,7 @@
       </w:pPr>
     </w:lvl>
   </w:abstractNum>
-  <w:abstractNum w:abstractNumId="6">
+  <w:abstractNum w:abstractNumId="6" w15:restartNumberingAfterBreak="0">
     <w:nsid w:val="2BAB6EE8"/>
     <w:multiLevelType w:val="multilevel"/>
     <w:tmpl w:val="C7C2FA44"/>
@@ -6340,7 +4136,7 @@
       </w:rPr>
     </w:lvl>
   </w:abstractNum>
-  <w:abstractNum w:abstractNumId="7">
+  <w:abstractNum w:abstractNumId="7" w15:restartNumberingAfterBreak="0">
     <w:nsid w:val="2BC26A9A"/>
     <w:multiLevelType w:val="hybridMultilevel"/>
     <w:tmpl w:val="EA123DB6"/>
@@ -6429,13 +4225,13 @@
       </w:pPr>
     </w:lvl>
   </w:abstractNum>
-  <w:abstractNum w:abstractNumId="8">
+  <w:abstractNum w:abstractNumId="8" w15:restartNumberingAfterBreak="0">
     <w:nsid w:val="40B05AC8"/>
     <w:multiLevelType w:val="multilevel"/>
     <w:tmpl w:val="AB3807E0"/>
     <w:numStyleLink w:val="Style1"/>
   </w:abstractNum>
-  <w:abstractNum w:abstractNumId="9">
+  <w:abstractNum w:abstractNumId="9" w15:restartNumberingAfterBreak="0">
     <w:nsid w:val="42446019"/>
     <w:multiLevelType w:val="multilevel"/>
     <w:tmpl w:val="0409001D"/>
@@ -6521,7 +4317,7 @@
       </w:pPr>
     </w:lvl>
   </w:abstractNum>
-  <w:abstractNum w:abstractNumId="10">
+  <w:abstractNum w:abstractNumId="10" w15:restartNumberingAfterBreak="0">
     <w:nsid w:val="44617DAA"/>
     <w:multiLevelType w:val="hybridMultilevel"/>
     <w:tmpl w:val="4B0689F8"/>
@@ -6634,7 +4430,7 @@
       </w:rPr>
     </w:lvl>
   </w:abstractNum>
-  <w:abstractNum w:abstractNumId="11">
+  <w:abstractNum w:abstractNumId="11" w15:restartNumberingAfterBreak="0">
     <w:nsid w:val="5EED0622"/>
     <w:multiLevelType w:val="multilevel"/>
     <w:tmpl w:val="0409001F"/>
@@ -6720,7 +4516,7 @@
       </w:pPr>
     </w:lvl>
   </w:abstractNum>
-  <w:abstractNum w:abstractNumId="12">
+  <w:abstractNum w:abstractNumId="12" w15:restartNumberingAfterBreak="0">
     <w:nsid w:val="68734B95"/>
     <w:multiLevelType w:val="hybridMultilevel"/>
     <w:tmpl w:val="67523536"/>
@@ -6833,7 +4629,7 @@
       </w:rPr>
     </w:lvl>
   </w:abstractNum>
-  <w:abstractNum w:abstractNumId="13">
+  <w:abstractNum w:abstractNumId="13" w15:restartNumberingAfterBreak="0">
     <w:nsid w:val="6C6C3D93"/>
     <w:multiLevelType w:val="hybridMultilevel"/>
     <w:tmpl w:val="D608837A"/>
@@ -6919,7 +4715,7 @@
       </w:pPr>
     </w:lvl>
   </w:abstractNum>
-  <w:abstractNum w:abstractNumId="14">
+  <w:abstractNum w:abstractNumId="14" w15:restartNumberingAfterBreak="0">
     <w:nsid w:val="75EA5132"/>
     <w:multiLevelType w:val="multilevel"/>
     <w:tmpl w:val="750495F2"/>
@@ -7033,7 +4829,7 @@
       </w:rPr>
     </w:lvl>
   </w:abstractNum>
-  <w:abstractNum w:abstractNumId="15">
+  <w:abstractNum w:abstractNumId="15" w15:restartNumberingAfterBreak="0">
     <w:nsid w:val="77071EE0"/>
     <w:multiLevelType w:val="hybridMultilevel"/>
     <w:tmpl w:val="B1440E4C"/>
@@ -7119,7 +4915,7 @@
       </w:pPr>
     </w:lvl>
   </w:abstractNum>
-  <w:abstractNum w:abstractNumId="16">
+  <w:abstractNum w:abstractNumId="16" w15:restartNumberingAfterBreak="0">
     <w:nsid w:val="7CCA2CCB"/>
     <w:multiLevelType w:val="multilevel"/>
     <w:tmpl w:val="AB3807E0"/>
@@ -8060,7 +5856,7 @@
 </file>
 
 <file path=word/styles.xml><?xml version="1.0" encoding="utf-8"?>
-<w:styles xmlns:mc="http://schemas.openxmlformats.org/markup-compatibility/2006" xmlns:r="http://schemas.openxmlformats.org/officeDocument/2006/relationships" xmlns:w="http://schemas.openxmlformats.org/wordprocessingml/2006/main" xmlns:w14="http://schemas.microsoft.com/office/word/2010/wordml" xmlns:w15="http://schemas.microsoft.com/office/word/2012/wordml" mc:Ignorable="w14 w15">
+<w:styles xmlns:mc="http://schemas.openxmlformats.org/markup-compatibility/2006" xmlns:r="http://schemas.openxmlformats.org/officeDocument/2006/relationships" xmlns:w="http://schemas.openxmlformats.org/wordprocessingml/2006/main" xmlns:w14="http://schemas.microsoft.com/office/word/2010/wordml" xmlns:w15="http://schemas.microsoft.com/office/word/2012/wordml" xmlns:w16cid="http://schemas.microsoft.com/office/word/2016/wordml/cid" xmlns:w16se="http://schemas.microsoft.com/office/word/2015/wordml/symex" mc:Ignorable="w14 w15 w16se w16cid">
   <w:docDefaults>
     <w:rPrDefault>
       <w:rPr>
@@ -8077,7 +5873,7 @@
       </w:pPr>
     </w:pPrDefault>
   </w:docDefaults>
-  <w:latentStyles w:defLockedState="0" w:defUIPriority="99" w:defSemiHidden="0" w:defUnhideWhenUsed="0" w:defQFormat="0" w:count="371">
+  <w:latentStyles w:defLockedState="0" w:defUIPriority="99" w:defSemiHidden="0" w:defUnhideWhenUsed="0" w:defQFormat="0" w:count="375">
     <w:lsdException w:name="Normal" w:uiPriority="0" w:qFormat="1"/>
     <w:lsdException w:name="heading 1" w:uiPriority="9" w:qFormat="1"/>
     <w:lsdException w:name="heading 2" w:semiHidden="1" w:uiPriority="9" w:unhideWhenUsed="1" w:qFormat="1"/>
@@ -8183,7 +5979,6 @@
     <w:lsdException w:name="HTML Sample" w:semiHidden="1" w:unhideWhenUsed="1"/>
     <w:lsdException w:name="HTML Typewriter" w:semiHidden="1" w:unhideWhenUsed="1"/>
     <w:lsdException w:name="HTML Variable" w:semiHidden="1" w:unhideWhenUsed="1"/>
-    <w:lsdException w:name="Normal Table" w:semiHidden="1" w:unhideWhenUsed="1"/>
     <w:lsdException w:name="annotation subject" w:semiHidden="1" w:unhideWhenUsed="1"/>
     <w:lsdException w:name="No List" w:semiHidden="1" w:unhideWhenUsed="1"/>
     <w:lsdException w:name="Outline List 1" w:semiHidden="1" w:unhideWhenUsed="1"/>
@@ -8227,10 +6022,8 @@
     <w:lsdException w:name="Table Elegant" w:semiHidden="1" w:unhideWhenUsed="1"/>
     <w:lsdException w:name="Table Professional" w:semiHidden="1" w:unhideWhenUsed="1"/>
     <w:lsdException w:name="Table Subtle 1" w:semiHidden="1" w:unhideWhenUsed="1"/>
-    <w:lsdException w:name="Table Subtle 2" w:semiHidden="1" w:unhideWhenUsed="1"/>
     <w:lsdException w:name="Table Web 1" w:semiHidden="1" w:unhideWhenUsed="1"/>
     <w:lsdException w:name="Table Web 2" w:semiHidden="1" w:unhideWhenUsed="1"/>
-    <w:lsdException w:name="Table Web 3" w:semiHidden="1" w:unhideWhenUsed="1"/>
     <w:lsdException w:name="Balloon Text" w:semiHidden="1" w:unhideWhenUsed="1"/>
     <w:lsdException w:name="Table Grid" w:uiPriority="59"/>
     <w:lsdException w:name="Table Theme" w:semiHidden="1" w:unhideWhenUsed="1"/>
@@ -8449,6 +6242,10 @@
     <w:lsdException w:name="List Table 5 Dark Accent 6" w:uiPriority="50"/>
     <w:lsdException w:name="List Table 6 Colorful Accent 6" w:uiPriority="51"/>
     <w:lsdException w:name="List Table 7 Colorful Accent 6" w:uiPriority="52"/>
+    <w:lsdException w:name="Mention" w:semiHidden="1" w:unhideWhenUsed="1"/>
+    <w:lsdException w:name="Smart Hyperlink" w:semiHidden="1" w:unhideWhenUsed="1"/>
+    <w:lsdException w:name="Hashtag" w:semiHidden="1" w:unhideWhenUsed="1"/>
+    <w:lsdException w:name="Unresolved Mention" w:semiHidden="1" w:unhideWhenUsed="1"/>
   </w:latentStyles>
   <w:style w:type="paragraph" w:default="1" w:styleId="Normal">
     <w:name w:val="Normal"/>
@@ -8941,7 +6738,6 @@
       <w:spacing w:before="0" w:after="0" w:line="240" w:lineRule="auto"/>
     </w:pPr>
     <w:tblPr>
-      <w:tblInd w:w="0" w:type="dxa"/>
       <w:tblBorders>
         <w:top w:val="single" w:sz="4" w:space="0" w:color="auto"/>
         <w:left w:val="single" w:sz="4" w:space="0" w:color="auto"/>
@@ -8950,12 +6746,6 @@
         <w:insideH w:val="single" w:sz="4" w:space="0" w:color="auto"/>
         <w:insideV w:val="single" w:sz="4" w:space="0" w:color="auto"/>
       </w:tblBorders>
-      <w:tblCellMar>
-        <w:top w:w="0" w:type="dxa"/>
-        <w:left w:w="108" w:type="dxa"/>
-        <w:bottom w:w="0" w:type="dxa"/>
-        <w:right w:w="108" w:type="dxa"/>
-      </w:tblCellMar>
     </w:tblPr>
   </w:style>
   <w:style w:type="character" w:customStyle="1" w:styleId="ParagrapChar">
@@ -9553,7 +7343,6 @@
     <w:tblPr>
       <w:tblStyleRowBandSize w:val="1"/>
       <w:tblStyleColBandSize w:val="1"/>
-      <w:tblInd w:w="0" w:type="dxa"/>
       <w:tblBorders>
         <w:top w:val="single" w:sz="4" w:space="0" w:color="BFBFBF" w:themeColor="background1" w:themeShade="BF"/>
         <w:left w:val="single" w:sz="4" w:space="0" w:color="BFBFBF" w:themeColor="background1" w:themeShade="BF"/>
@@ -9562,12 +7351,6 @@
         <w:insideH w:val="single" w:sz="4" w:space="0" w:color="BFBFBF" w:themeColor="background1" w:themeShade="BF"/>
         <w:insideV w:val="single" w:sz="4" w:space="0" w:color="BFBFBF" w:themeColor="background1" w:themeShade="BF"/>
       </w:tblBorders>
-      <w:tblCellMar>
-        <w:top w:w="0" w:type="dxa"/>
-        <w:left w:w="108" w:type="dxa"/>
-        <w:bottom w:w="0" w:type="dxa"/>
-        <w:right w:w="108" w:type="dxa"/>
-      </w:tblCellMar>
     </w:tblPr>
     <w:tblStylePr w:type="firstRow">
       <w:rPr>
@@ -9945,7 +7728,7 @@
 </file>
 
 <file path=customXml/itemProps2.xml><?xml version="1.0" encoding="utf-8"?>
-<ds:datastoreItem xmlns:ds="http://schemas.openxmlformats.org/officeDocument/2006/customXml" ds:itemID="{E9A92CF4-F35B-4F3C-BAF7-3ED801540167}">
+<ds:datastoreItem xmlns:ds="http://schemas.openxmlformats.org/officeDocument/2006/customXml" ds:itemID="{46865688-FA3F-47EE-AEF2-21226541D163}">
   <ds:schemaRefs>
     <ds:schemaRef ds:uri="http://schemas.openxmlformats.org/officeDocument/2006/bibliography"/>
   </ds:schemaRefs>

</xml_diff>